<commit_message>
+min/max check for int/double +tokens.clear() on error
</commit_message>
<xml_diff>
--- a/docs/language subset.docx
+++ b/docs/language subset.docx
@@ -3854,7 +3854,21 @@
           <w:rFonts w:cstheme="minorHAnsi"/>
           <w:sz w:val="28"/>
         </w:rPr>
-        <w:t xml:space="preserve">-2147483648 </w:t>
+        <w:t>-214748364</w:t>
+      </w:r>
+      <w:r>
+        <w:rPr>
+          <w:rFonts w:cstheme="minorHAnsi"/>
+          <w:sz w:val="28"/>
+        </w:rPr>
+        <w:t>7</w:t>
+      </w:r>
+      <w:r>
+        <w:rPr>
+          <w:rFonts w:cstheme="minorHAnsi"/>
+          <w:sz w:val="28"/>
+        </w:rPr>
+        <w:t xml:space="preserve"> </w:t>
       </w:r>
       <w:r>
         <w:rPr>
@@ -9401,7 +9415,7 @@
             <w:rPr>
               <w:noProof/>
             </w:rPr>
-            <w:t>3</w:t>
+            <w:t>4</w:t>
           </w:r>
         </w:fldSimple>
       </w:p>

</xml_diff>

<commit_message>
upd: cool operator precedance
</commit_message>
<xml_diff>
--- a/docs/language subset.docx
+++ b/docs/language subset.docx
@@ -2168,7 +2168,7 @@
                 <w:sz w:val="24"/>
                 <w:szCs w:val="24"/>
               </w:rPr>
-              <w:t xml:space="preserve"> ::= (&lt;оператор_1&gt;|&lt;оператор&gt;{,&lt;оператор_1&gt;})</w:t>
+              <w:t xml:space="preserve"> ::= &lt;оператор_1&gt;{,&lt;оператор_1&gt;}</w:t>
             </w:r>
           </w:p>
           <w:p>
@@ -2194,7 +2194,7 @@
                 <w:sz w:val="24"/>
                 <w:szCs w:val="24"/>
               </w:rPr>
-              <w:t xml:space="preserve"> ::= (&lt;оператор_2&gt;|&lt;объект&gt;(=|+=|-=|*=|/=|%=)&lt;оператор_2&gt;)</w:t>
+              <w:t xml:space="preserve"> ::= [&lt;объект&gt;(=|+=|-=|*=|/=|%=)]&lt;оператор_2&gt;</w:t>
             </w:r>
           </w:p>
           <w:p>
@@ -2220,7 +2220,7 @@
                 <w:sz w:val="24"/>
                 <w:szCs w:val="24"/>
               </w:rPr>
-              <w:t xml:space="preserve"> ::= (&lt;оператор_3&gt;|&lt;оператор_2&gt;"||"&lt;оператор_3&gt;)</w:t>
+              <w:t xml:space="preserve"> ::= &lt;оператор_3&gt;["||"&lt;оператор_3&gt;]</w:t>
             </w:r>
           </w:p>
           <w:p>
@@ -2246,7 +2246,7 @@
                 <w:sz w:val="24"/>
                 <w:szCs w:val="24"/>
               </w:rPr>
-              <w:t xml:space="preserve"> ::= (&lt;оператор_4&gt;|&lt;оператор_3&gt;&amp;&amp;&lt;оператор_4&gt;)</w:t>
+              <w:t xml:space="preserve"> ::= &lt;оператор_4&gt;[&amp;&amp;&lt;оператор_4&gt;]</w:t>
             </w:r>
           </w:p>
           <w:p>
@@ -2272,7 +2272,7 @@
                 <w:sz w:val="24"/>
                 <w:szCs w:val="24"/>
               </w:rPr>
-              <w:t xml:space="preserve"> ::= (&lt;оператор_5&gt;|&lt;оператор_4&gt;(==|!=)&lt;оператор_5&gt;)</w:t>
+              <w:t xml:space="preserve"> ::= &lt;оператор_5&gt;[(==|!=)&lt;оператор_5&gt;]</w:t>
             </w:r>
           </w:p>
           <w:p>
@@ -2298,7 +2298,7 @@
                 <w:sz w:val="24"/>
                 <w:szCs w:val="24"/>
               </w:rPr>
-              <w:t xml:space="preserve"> ::= (&lt;оператор_6&gt;|&lt;оператор_5&gt;(&lt;|&lt;=|&gt;|&gt;=)&lt;оператор_6&gt;)</w:t>
+              <w:t xml:space="preserve"> ::= &lt;оператор_6&gt;[(&lt;|&lt;=|&gt;|&gt;=)&lt;оператор_6&gt;]</w:t>
             </w:r>
           </w:p>
           <w:p>
@@ -2324,7 +2324,7 @@
                 <w:sz w:val="24"/>
                 <w:szCs w:val="24"/>
               </w:rPr>
-              <w:t xml:space="preserve"> ::= (&lt;оператор_7&gt;|&lt;оператор_6&gt;(+|-)&lt;оператор_7&gt;)</w:t>
+              <w:t xml:space="preserve"> ::= &lt;оператор_7&gt;[(+|-)&lt;оператор_7&gt;]</w:t>
             </w:r>
           </w:p>
           <w:p>
@@ -2351,7 +2351,7 @@
                 <w:sz w:val="24"/>
                 <w:szCs w:val="24"/>
               </w:rPr>
-              <w:t xml:space="preserve"> ::= (&lt;оператор_8&gt;|&lt;оператор_7&gt;(*|/|%)&lt;оператор_8&gt;)</w:t>
+              <w:t xml:space="preserve"> ::= &lt;оператор_8&gt;[(*|/|%)&lt;оператор_8&gt;]</w:t>
             </w:r>
           </w:p>
           <w:p>
@@ -2377,7 +2377,7 @@
                 <w:sz w:val="24"/>
                 <w:szCs w:val="24"/>
               </w:rPr>
-              <w:t xml:space="preserve"> ::= (&lt;оператор_9&gt;|(++|--)&lt;объект&gt;|(+|-|!|*)&lt;оператор_9&gt;|&amp;&lt;объект&gt;)</w:t>
+              <w:t xml:space="preserve"> ::= (&lt;оператор_9&gt;[(+|-|!|*)&lt;оператор_9&gt;]|(++|--|&amp;)&lt;объект&gt;)</w:t>
             </w:r>
           </w:p>
           <w:p>
@@ -9415,7 +9415,7 @@
             <w:rPr>
               <w:noProof/>
             </w:rPr>
-            <w:t>4</w:t>
+            <w:t>3</w:t>
           </w:r>
         </w:fldSimple>
       </w:p>

</xml_diff>

<commit_message>
fix operator9 +escaped chars in char/string
</commit_message>
<xml_diff>
--- a/docs/language subset.docx
+++ b/docs/language subset.docx
@@ -1259,7 +1259,15 @@
           <w:b/>
           <w:sz w:val="28"/>
         </w:rPr>
-        <w:t>( A</w:t>
+        <w:t>(</w:t>
+      </w:r>
+      <w:r>
+        <w:rPr>
+          <w:rFonts w:cstheme="minorHAnsi"/>
+          <w:b/>
+          <w:sz w:val="28"/>
+        </w:rPr>
+        <w:t>A</w:t>
       </w:r>
       <w:r>
         <w:rPr>
@@ -2108,6 +2116,32 @@
                 <w:sz w:val="24"/>
                 <w:szCs w:val="24"/>
               </w:rPr>
+              <w:t>&lt;возврат&gt;</w:t>
+            </w:r>
+            <w:r>
+              <w:rPr>
+                <w:rFonts w:cstheme="minorHAnsi"/>
+                <w:sz w:val="24"/>
+                <w:szCs w:val="24"/>
+              </w:rPr>
+              <w:t xml:space="preserve"> ::= return &lt;выражение&gt;;</w:t>
+            </w:r>
+          </w:p>
+          <w:p>
+            <w:pPr>
+              <w:rPr>
+                <w:rFonts w:cstheme="minorHAnsi"/>
+                <w:sz w:val="24"/>
+                <w:szCs w:val="24"/>
+              </w:rPr>
+            </w:pPr>
+            <w:r>
+              <w:rPr>
+                <w:rFonts w:cstheme="minorHAnsi"/>
+                <w:b/>
+                <w:sz w:val="24"/>
+                <w:szCs w:val="24"/>
+              </w:rPr>
               <w:t>&lt;выражение&gt;</w:t>
             </w:r>
             <w:r>
@@ -2117,32 +2151,6 @@
                 <w:szCs w:val="24"/>
               </w:rPr>
               <w:t xml:space="preserve"> ::= (&lt;идентификатор&gt;|&lt;литерал&gt;|&lt;оператор&gt;)</w:t>
-            </w:r>
-          </w:p>
-          <w:p>
-            <w:pPr>
-              <w:rPr>
-                <w:rFonts w:cstheme="minorHAnsi"/>
-                <w:sz w:val="24"/>
-                <w:szCs w:val="24"/>
-              </w:rPr>
-            </w:pPr>
-            <w:r>
-              <w:rPr>
-                <w:rFonts w:cstheme="minorHAnsi"/>
-                <w:b/>
-                <w:sz w:val="24"/>
-                <w:szCs w:val="24"/>
-              </w:rPr>
-              <w:t>&lt;возврат&gt;</w:t>
-            </w:r>
-            <w:r>
-              <w:rPr>
-                <w:rFonts w:cstheme="minorHAnsi"/>
-                <w:sz w:val="24"/>
-                <w:szCs w:val="24"/>
-              </w:rPr>
-              <w:t xml:space="preserve"> ::= return &lt;выражение&gt;;</w:t>
             </w:r>
           </w:p>
           <w:p>
@@ -2377,7 +2385,15 @@
                 <w:sz w:val="24"/>
                 <w:szCs w:val="24"/>
               </w:rPr>
-              <w:t xml:space="preserve"> ::= (&lt;оператор_9&gt;[(+|-|!|*)&lt;оператор_9&gt;]|(++|--|&amp;)&lt;объект&gt;)</w:t>
+              <w:t xml:space="preserve"> ::= </w:t>
+            </w:r>
+            <w:r>
+              <w:rPr>
+                <w:rFonts w:cstheme="minorHAnsi"/>
+                <w:sz w:val="24"/>
+                <w:szCs w:val="24"/>
+              </w:rPr>
+              <w:t>([(+|-|!|*)]&lt;оператор_9&gt;|(++|--|&amp;)&lt;объект&gt;)</w:t>
             </w:r>
           </w:p>
           <w:p>
@@ -3361,7 +3377,15 @@
                 <w:sz w:val="24"/>
                 <w:szCs w:val="24"/>
               </w:rPr>
-              <w:t xml:space="preserve"> ::= '?'</w:t>
+              <w:t xml:space="preserve"> ::= </w:t>
+            </w:r>
+            <w:r>
+              <w:rPr>
+                <w:rFonts w:cstheme="minorHAnsi"/>
+                <w:sz w:val="24"/>
+                <w:szCs w:val="24"/>
+              </w:rPr>
+              <w:t>'(?|\('|"""|n|t))'</w:t>
             </w:r>
           </w:p>
           <w:p>
@@ -3387,7 +3411,23 @@
                 <w:sz w:val="24"/>
                 <w:szCs w:val="24"/>
               </w:rPr>
-              <w:t xml:space="preserve"> ::= (a|…|z|A|…|Z|)</w:t>
+              <w:t xml:space="preserve"> ::= </w:t>
+            </w:r>
+            <w:r>
+              <w:rPr>
+                <w:rFonts w:cstheme="minorHAnsi"/>
+                <w:sz w:val="24"/>
+                <w:szCs w:val="24"/>
+              </w:rPr>
+              <w:t>(a|…|z|A|</w:t>
+            </w:r>
+            <w:r>
+              <w:rPr>
+                <w:rFonts w:cstheme="minorHAnsi"/>
+                <w:sz w:val="24"/>
+                <w:szCs w:val="24"/>
+              </w:rPr>
+              <w:t>…|Z)</w:t>
             </w:r>
           </w:p>
           <w:p>
@@ -3430,7 +3470,23 @@
                 <w:sz w:val="24"/>
                 <w:szCs w:val="24"/>
               </w:rPr>
-              <w:t>{?}</w:t>
+              <w:t>{</w:t>
+            </w:r>
+            <w:r>
+              <w:rPr>
+                <w:rFonts w:cstheme="minorHAnsi"/>
+                <w:sz w:val="24"/>
+                <w:szCs w:val="24"/>
+              </w:rPr>
+              <w:t>(?|\('|"""|n|t))</w:t>
+            </w:r>
+            <w:r>
+              <w:rPr>
+                <w:rFonts w:cstheme="minorHAnsi"/>
+                <w:sz w:val="24"/>
+                <w:szCs w:val="24"/>
+              </w:rPr>
+              <w:t>}</w:t>
             </w:r>
             <w:r>
               <w:rPr>
@@ -6572,7 +6628,21 @@
           <w:rFonts w:cstheme="minorHAnsi"/>
           <w:sz w:val="28"/>
         </w:rPr>
-        <w:t xml:space="preserve"> отутствует, то оператор разрешения области видимости </w:t>
+        <w:t xml:space="preserve"> от</w:t>
+      </w:r>
+      <w:r>
+        <w:rPr>
+          <w:rFonts w:cstheme="minorHAnsi"/>
+          <w:sz w:val="28"/>
+        </w:rPr>
+        <w:t>с</w:t>
+      </w:r>
+      <w:r>
+        <w:rPr>
+          <w:rFonts w:cstheme="minorHAnsi"/>
+          <w:sz w:val="28"/>
+        </w:rPr>
+        <w:t xml:space="preserve">утствует, то оператор разрешения области видимости </w:t>
       </w:r>
       <w:r>
         <w:rPr>
@@ -9415,7 +9485,7 @@
             <w:rPr>
               <w:noProof/>
             </w:rPr>
-            <w:t>3</w:t>
+            <w:t>2</w:t>
           </w:r>
         </w:fldSimple>
       </w:p>

</xml_diff>

<commit_message>
lang subset -> up-to-date
</commit_message>
<xml_diff>
--- a/docs/language subset.docx
+++ b/docs/language subset.docx
@@ -1052,50 +1052,14 @@
           <w:rFonts w:cstheme="minorHAnsi"/>
           <w:sz w:val="28"/>
         </w:rPr>
-        <w:t>&lt;программа&gt;, &lt;декларативный_раздел&gt;, &lt;класс&gt;, &lt;спецификатор_доступа&gt;, &lt;метод_класса&gt;, &lt;реализация_метода_класса&gt;, &lt;функция&gt;, &lt;тип_функции&gt;, &lt;список_аргументов&gt;, &lt;аргумент&gt;, &lt;блок&gt;, &lt;элемент_блока&gt;, &lt;выражение&gt;, &lt;возврат&gt;, &lt;оператор&gt;, &lt;оператор_1&gt;, &lt;оператор_2&gt;, &lt;оператор_3&gt;, &lt;оператор_4&gt;, &lt;оператор_5&gt;, &lt;оператор_6&gt;, &lt;оператор_7&gt;, &lt;оператор_8&gt;, &lt;оператор_9&gt;, &lt;вызов_функции&gt;, &lt;объект&gt;,</w:t>
-      </w:r>
-      <w:r>
-        <w:rPr>
-          <w:rFonts w:cstheme="minorHAnsi"/>
-          <w:sz w:val="28"/>
-        </w:rPr>
-        <w:t xml:space="preserve"> &lt;декларация_свойств_класса&gt;, </w:t>
-      </w:r>
-      <w:r>
-        <w:rPr>
-          <w:rFonts w:cstheme="minorHAnsi"/>
-          <w:sz w:val="28"/>
-        </w:rPr>
-        <w:t xml:space="preserve">&lt;декларация_переменных&gt;, &lt;тип_переменной&gt;, </w:t>
-      </w:r>
-      <w:r>
-        <w:rPr>
-          <w:rFonts w:cstheme="minorHAnsi"/>
-          <w:sz w:val="28"/>
-        </w:rPr>
-        <w:t>&lt;список_свойств_класса&gt;,</w:t>
-      </w:r>
-      <w:r>
-        <w:rPr>
-          <w:rFonts w:cstheme="minorHAnsi"/>
-          <w:sz w:val="28"/>
-        </w:rPr>
-        <w:t xml:space="preserve"> </w:t>
-      </w:r>
-      <w:r>
-        <w:rPr>
-          <w:rFonts w:cstheme="minorHAnsi"/>
-          <w:sz w:val="28"/>
-        </w:rPr>
-        <w:t xml:space="preserve">&lt;список_переменных&gt;, &lt;идентификатор&gt;, &lt;цикл&gt;, &lt;while-цикл&gt;, &lt;do-while-цикл&gt;, &lt;for-цикл&gt;, &lt;ветвление&gt;, &lt;литерал&gt;, &lt;логический_литерал&gt;, </w:t>
-      </w:r>
-      <w:r>
-        <w:rPr>
-          <w:rFonts w:cstheme="minorHAnsi"/>
-          <w:sz w:val="28"/>
-        </w:rPr>
-        <w:lastRenderedPageBreak/>
-        <w:t xml:space="preserve">&lt;константа_с_плавающей_точкой&gt;, &lt;целая_константа&gt;, &lt;десятичная_целая_константа&gt;, &lt;восьмеричная_целая_константа&gt;, &lt;шестнадцатеричная_целая_константа&gt;, &lt;цифра&gt;, &lt;символьная_константа&gt;, &lt;буква&gt;, &lt;строковый_литерал&gt; </w:t>
+        <w:t>&lt;программа&gt;, &lt;элемент_программы&gt;, &lt;класс&gt;, &lt;спецификатор_доступа&gt;, &lt;метод_класса&gt;, &lt;реализация_метода_класса&gt;, &lt;функция&gt;, &lt;список_аргументов&gt;, &lt;аргумент&gt;, &lt;блок&gt;, &lt;элемент_блока&gt;, &lt;возврат&gt;, &lt;выражение&gt;, &lt;оператор_1&gt;, &lt;оператор_2&gt;, &lt;оператор_3&gt;, &lt;оператор_4&gt;, &lt;оператор_5&gt;, &lt;оператор_6&gt;, &lt;оператор_7&gt;, &lt;оператор_8&gt;, &lt;оператор_9&gt;, &lt;вызов_функции&gt;, &lt;объект&gt;, &lt;декларация_свойств_класса&gt;, &lt;декларация_переменных&gt;, &lt;тип_переменной&gt;, &lt;список_свойств_класса&gt;, &lt;список_переменных&gt;, &lt;цикл&gt;, &lt;while-цикл&gt;, &lt;do-while-</w:t>
+      </w:r>
+      <w:r>
+        <w:rPr>
+          <w:rFonts w:cstheme="minorHAnsi"/>
+          <w:sz w:val="28"/>
+        </w:rPr>
+        <w:t>цикл&gt;, &lt;for-цикл&gt;, &lt;ветвление&gt;</w:t>
       </w:r>
       <w:r>
         <w:rPr>
@@ -1123,6 +1087,7 @@
           <w:sz w:val="28"/>
           <w:szCs w:val="20"/>
         </w:rPr>
+        <w:lastRenderedPageBreak/>
         <w:t>В правилах грам</w:t>
       </w:r>
       <w:r>
@@ -1594,8 +1559,17 @@
                 <w:sz w:val="24"/>
                 <w:szCs w:val="24"/>
               </w:rPr>
-              <w:t xml:space="preserve"> ::= [&lt;декларативный_раздел&gt;]int main(&lt;список_аргументов&gt;)</w:t>
-            </w:r>
+              <w:t xml:space="preserve"> ::= {&lt;программа&gt;}&lt;элемент_программы&gt;</w:t>
+            </w:r>
+          </w:p>
+          <w:p>
+            <w:pPr>
+              <w:rPr>
+                <w:rFonts w:cstheme="minorHAnsi"/>
+                <w:sz w:val="24"/>
+                <w:szCs w:val="24"/>
+              </w:rPr>
+            </w:pPr>
             <w:r>
               <w:rPr>
                 <w:rFonts w:cstheme="minorHAnsi"/>
@@ -1603,16 +1577,25 @@
                 <w:sz w:val="24"/>
                 <w:szCs w:val="24"/>
               </w:rPr>
-              <w:t>"{"</w:t>
-            </w:r>
-            <w:r>
-              <w:rPr>
-                <w:rFonts w:cstheme="minorHAnsi"/>
-                <w:sz w:val="24"/>
-                <w:szCs w:val="24"/>
-              </w:rPr>
-              <w:t>{&lt;элемент_блока&gt;}</w:t>
-            </w:r>
+              <w:t>&lt;элемент_программы&gt;</w:t>
+            </w:r>
+            <w:r>
+              <w:rPr>
+                <w:rFonts w:cstheme="minorHAnsi"/>
+                <w:sz w:val="24"/>
+                <w:szCs w:val="24"/>
+              </w:rPr>
+              <w:t xml:space="preserve"> ::= (&lt;класс&gt;|&lt;реализация_метода_класса&gt;|&lt;декларация_переменных&gt;|&lt;функция&gt;)</w:t>
+            </w:r>
+          </w:p>
+          <w:p>
+            <w:pPr>
+              <w:rPr>
+                <w:rFonts w:cstheme="minorHAnsi"/>
+                <w:sz w:val="24"/>
+                <w:szCs w:val="24"/>
+              </w:rPr>
+            </w:pPr>
             <w:r>
               <w:rPr>
                 <w:rFonts w:cstheme="minorHAnsi"/>
@@ -1620,15 +1603,15 @@
                 <w:sz w:val="24"/>
                 <w:szCs w:val="24"/>
               </w:rPr>
-              <w:t>"}"</w:t>
-            </w:r>
-            <w:r>
-              <w:rPr>
-                <w:rFonts w:cstheme="minorHAnsi"/>
-                <w:sz w:val="24"/>
-                <w:szCs w:val="24"/>
-              </w:rPr>
-              <w:t>[&lt;декларативный_раздел&gt;]</w:t>
+              <w:t>&lt;класс&gt;</w:t>
+            </w:r>
+            <w:r>
+              <w:rPr>
+                <w:rFonts w:cstheme="minorHAnsi"/>
+                <w:sz w:val="24"/>
+                <w:szCs w:val="24"/>
+              </w:rPr>
+              <w:t xml:space="preserve"> ::= class &lt;идентификатор&gt;"{"{[&lt;спецификатор_доступа&gt;:]{(&lt;декларация_свойств_класса&gt;|&lt;метод_класса&gt;)}}"}";</w:t>
             </w:r>
           </w:p>
           <w:p>
@@ -1646,15 +1629,15 @@
                 <w:sz w:val="24"/>
                 <w:szCs w:val="24"/>
               </w:rPr>
-              <w:t>&lt;декларативный_раздел&gt;</w:t>
-            </w:r>
-            <w:r>
-              <w:rPr>
-                <w:rFonts w:cstheme="minorHAnsi"/>
-                <w:sz w:val="24"/>
-                <w:szCs w:val="24"/>
-              </w:rPr>
-              <w:t xml:space="preserve"> ::= {(&lt;класс&gt;|&lt;реализация_метода_класса&gt;|&lt;декларация_переменных&gt;|&lt;функция&gt;)}</w:t>
+              <w:t>&lt;спецификатор_доступа&gt;</w:t>
+            </w:r>
+            <w:r>
+              <w:rPr>
+                <w:rFonts w:cstheme="minorHAnsi"/>
+                <w:sz w:val="24"/>
+                <w:szCs w:val="24"/>
+              </w:rPr>
+              <w:t xml:space="preserve"> ::= (public|private)</w:t>
             </w:r>
           </w:p>
           <w:p>
@@ -1672,16 +1655,25 @@
                 <w:sz w:val="24"/>
                 <w:szCs w:val="24"/>
               </w:rPr>
-              <w:t>&lt;класс&gt;</w:t>
-            </w:r>
-            <w:r>
-              <w:rPr>
-                <w:rFonts w:cstheme="minorHAnsi"/>
-                <w:sz w:val="24"/>
-                <w:szCs w:val="24"/>
-              </w:rPr>
-              <w:t xml:space="preserve"> ::= class &lt;идентификатор&gt; </w:t>
-            </w:r>
+              <w:t>&lt;метод_класса&gt;</w:t>
+            </w:r>
+            <w:r>
+              <w:rPr>
+                <w:rFonts w:cstheme="minorHAnsi"/>
+                <w:sz w:val="24"/>
+                <w:szCs w:val="24"/>
+              </w:rPr>
+              <w:t xml:space="preserve"> ::= [((&lt;тип_переменной&gt;|void) |~)]&lt;идентификатор&gt;"("[&lt;список_аргументов&gt;]")"&lt;блок&gt;</w:t>
+            </w:r>
+          </w:p>
+          <w:p>
+            <w:pPr>
+              <w:rPr>
+                <w:rFonts w:cstheme="minorHAnsi"/>
+                <w:sz w:val="24"/>
+                <w:szCs w:val="24"/>
+              </w:rPr>
+            </w:pPr>
             <w:r>
               <w:rPr>
                 <w:rFonts w:cstheme="minorHAnsi"/>
@@ -1689,48 +1681,25 @@
                 <w:sz w:val="24"/>
                 <w:szCs w:val="24"/>
               </w:rPr>
-              <w:t>"{"</w:t>
-            </w:r>
-            <w:r>
-              <w:rPr>
-                <w:rFonts w:cstheme="minorHAnsi"/>
-                <w:sz w:val="24"/>
-                <w:szCs w:val="24"/>
-              </w:rPr>
-              <w:t>{[&lt;спецификатор_доступа&gt;:]{(&lt;</w:t>
-            </w:r>
-            <w:r>
-              <w:rPr>
-                <w:rFonts w:cstheme="minorHAnsi"/>
-                <w:sz w:val="24"/>
-                <w:szCs w:val="24"/>
-              </w:rPr>
-              <w:t>декларация_свойств_класса</w:t>
-            </w:r>
-            <w:r>
-              <w:rPr>
-                <w:rFonts w:cstheme="minorHAnsi"/>
-                <w:sz w:val="24"/>
-                <w:szCs w:val="24"/>
-              </w:rPr>
-              <w:t>&gt;|&lt;</w:t>
-            </w:r>
-            <w:r>
-              <w:rPr>
-                <w:rFonts w:cstheme="minorHAnsi"/>
-                <w:sz w:val="24"/>
-                <w:szCs w:val="24"/>
-              </w:rPr>
-              <w:t>метод_класса</w:t>
-            </w:r>
-            <w:r>
-              <w:rPr>
-                <w:rFonts w:cstheme="minorHAnsi"/>
-                <w:sz w:val="24"/>
-                <w:szCs w:val="24"/>
-              </w:rPr>
-              <w:t>&gt;)}}</w:t>
-            </w:r>
+              <w:t>&lt;реализация_метода_класса&gt;</w:t>
+            </w:r>
+            <w:r>
+              <w:rPr>
+                <w:rFonts w:cstheme="minorHAnsi"/>
+                <w:sz w:val="24"/>
+                <w:szCs w:val="24"/>
+              </w:rPr>
+              <w:t xml:space="preserve"> ::= ([(&lt;тип_переменной&gt;|void) ]&lt;идентификатор&gt;::|&lt;идентификатор&gt;::~)&lt;идентификатор&gt;"("[&lt;список_аргументов&gt;]")"&lt;блок&gt;</w:t>
+            </w:r>
+          </w:p>
+          <w:p>
+            <w:pPr>
+              <w:rPr>
+                <w:rFonts w:cstheme="minorHAnsi"/>
+                <w:sz w:val="24"/>
+                <w:szCs w:val="24"/>
+              </w:rPr>
+            </w:pPr>
             <w:r>
               <w:rPr>
                 <w:rFonts w:cstheme="minorHAnsi"/>
@@ -1738,7 +1707,15 @@
                 <w:sz w:val="24"/>
                 <w:szCs w:val="24"/>
               </w:rPr>
-              <w:t>"}"</w:t>
+              <w:t>&lt;функция&gt;</w:t>
+            </w:r>
+            <w:r>
+              <w:rPr>
+                <w:rFonts w:cstheme="minorHAnsi"/>
+                <w:sz w:val="24"/>
+                <w:szCs w:val="24"/>
+              </w:rPr>
+              <w:t xml:space="preserve"> ::= (&lt;тип_переменной&gt;|void) &lt;идентификатор&gt;"("[&lt;список_аргументов&gt;]")"&lt;блок&gt;</w:t>
             </w:r>
           </w:p>
           <w:p>
@@ -1756,15 +1733,15 @@
                 <w:sz w:val="24"/>
                 <w:szCs w:val="24"/>
               </w:rPr>
-              <w:t>&lt;спецификатор_доступа&gt;</w:t>
-            </w:r>
-            <w:r>
-              <w:rPr>
-                <w:rFonts w:cstheme="minorHAnsi"/>
-                <w:sz w:val="24"/>
-                <w:szCs w:val="24"/>
-              </w:rPr>
-              <w:t xml:space="preserve"> ::= (public|private)</w:t>
+              <w:t>&lt;список_аргументов&gt;</w:t>
+            </w:r>
+            <w:r>
+              <w:rPr>
+                <w:rFonts w:cstheme="minorHAnsi"/>
+                <w:sz w:val="24"/>
+                <w:szCs w:val="24"/>
+              </w:rPr>
+              <w:t xml:space="preserve"> ::= {&lt;список_аргументов&gt;,}&lt;аргумент&gt;</w:t>
             </w:r>
           </w:p>
           <w:p>
@@ -1782,15 +1759,15 @@
                 <w:sz w:val="24"/>
                 <w:szCs w:val="24"/>
               </w:rPr>
-              <w:t>&lt;метод_класса&gt;</w:t>
-            </w:r>
-            <w:r>
-              <w:rPr>
-                <w:rFonts w:cstheme="minorHAnsi"/>
-                <w:sz w:val="24"/>
-                <w:szCs w:val="24"/>
-              </w:rPr>
-              <w:t xml:space="preserve"> ::= &lt;тип_функции&gt; [~]&lt;идентификатор&gt;"("&lt;список_аргументов&gt;")"&lt;блок&gt;</w:t>
+              <w:t>&lt;аргумент&gt;</w:t>
+            </w:r>
+            <w:r>
+              <w:rPr>
+                <w:rFonts w:cstheme="minorHAnsi"/>
+                <w:sz w:val="24"/>
+                <w:szCs w:val="24"/>
+              </w:rPr>
+              <w:t xml:space="preserve"> ::= [const ]&lt;тип_переменной&gt; [&amp;]&lt;идентификатор&gt;</w:t>
             </w:r>
           </w:p>
           <w:p>
@@ -1808,27 +1785,719 @@
                 <w:sz w:val="24"/>
                 <w:szCs w:val="24"/>
               </w:rPr>
-              <w:t>&lt;реализация_метода_класса&gt;</w:t>
-            </w:r>
-            <w:r>
-              <w:rPr>
-                <w:rFonts w:cstheme="minorHAnsi"/>
-                <w:sz w:val="24"/>
-                <w:szCs w:val="24"/>
-              </w:rPr>
-              <w:t xml:space="preserve"> ::= &lt;тип_функции&gt; &lt;идентификатор&gt;::</w:t>
-            </w:r>
-            <w:r>
-              <w:rPr>
-                <w:rFonts w:cstheme="minorHAnsi"/>
-                <w:sz w:val="24"/>
-                <w:szCs w:val="24"/>
-              </w:rPr>
-              <w:t>[~]</w:t>
-            </w:r>
-            <w:r>
-              <w:rPr>
-                <w:rFonts w:cstheme="minorHAnsi"/>
+              <w:t>&lt;блок&gt;</w:t>
+            </w:r>
+            <w:r>
+              <w:rPr>
+                <w:rFonts w:cstheme="minorHAnsi"/>
+                <w:sz w:val="24"/>
+                <w:szCs w:val="24"/>
+              </w:rPr>
+              <w:t xml:space="preserve"> ::= "{"{&lt;элемент_блока&gt;}"}"</w:t>
+            </w:r>
+          </w:p>
+          <w:p>
+            <w:pPr>
+              <w:rPr>
+                <w:rFonts w:cstheme="minorHAnsi"/>
+                <w:sz w:val="24"/>
+                <w:szCs w:val="24"/>
+              </w:rPr>
+            </w:pPr>
+            <w:r>
+              <w:rPr>
+                <w:rFonts w:cstheme="minorHAnsi"/>
+                <w:b/>
+                <w:sz w:val="24"/>
+                <w:szCs w:val="24"/>
+              </w:rPr>
+              <w:t>&lt;элемент_блока&gt;</w:t>
+            </w:r>
+            <w:r>
+              <w:rPr>
+                <w:rFonts w:cstheme="minorHAnsi"/>
+                <w:sz w:val="24"/>
+                <w:szCs w:val="24"/>
+              </w:rPr>
+              <w:t xml:space="preserve"> ::= (&lt;декларация_переменных&gt;|[(&lt;выражение&gt;|&lt;возврат&gt;)];|&lt;цикл&gt;|&lt;ветвление&gt;)</w:t>
+            </w:r>
+          </w:p>
+          <w:p>
+            <w:pPr>
+              <w:rPr>
+                <w:rFonts w:cstheme="minorHAnsi"/>
+                <w:sz w:val="24"/>
+                <w:szCs w:val="24"/>
+              </w:rPr>
+            </w:pPr>
+            <w:r>
+              <w:rPr>
+                <w:rFonts w:cstheme="minorHAnsi"/>
+                <w:b/>
+                <w:sz w:val="24"/>
+                <w:szCs w:val="24"/>
+              </w:rPr>
+              <w:t>&lt;возврат&gt;</w:t>
+            </w:r>
+            <w:r>
+              <w:rPr>
+                <w:rFonts w:cstheme="minorHAnsi"/>
+                <w:sz w:val="24"/>
+                <w:szCs w:val="24"/>
+              </w:rPr>
+              <w:t xml:space="preserve"> ::= return[ &lt;выражение&gt;]</w:t>
+            </w:r>
+          </w:p>
+          <w:p>
+            <w:pPr>
+              <w:rPr>
+                <w:rFonts w:cstheme="minorHAnsi"/>
+                <w:sz w:val="24"/>
+                <w:szCs w:val="24"/>
+              </w:rPr>
+            </w:pPr>
+            <w:r>
+              <w:rPr>
+                <w:rFonts w:cstheme="minorHAnsi"/>
+                <w:b/>
+                <w:sz w:val="24"/>
+                <w:szCs w:val="24"/>
+              </w:rPr>
+              <w:t>&lt;выражение&gt;</w:t>
+            </w:r>
+            <w:r>
+              <w:rPr>
+                <w:rFonts w:cstheme="minorHAnsi"/>
+                <w:sz w:val="24"/>
+                <w:szCs w:val="24"/>
+              </w:rPr>
+              <w:t xml:space="preserve"> ::= [&lt;выражение&gt;,]&lt;оператор_1&gt;</w:t>
+            </w:r>
+          </w:p>
+          <w:p>
+            <w:pPr>
+              <w:rPr>
+                <w:rFonts w:cstheme="minorHAnsi"/>
+                <w:sz w:val="24"/>
+                <w:szCs w:val="24"/>
+              </w:rPr>
+            </w:pPr>
+            <w:r>
+              <w:rPr>
+                <w:rFonts w:cstheme="minorHAnsi"/>
+                <w:b/>
+                <w:sz w:val="24"/>
+                <w:szCs w:val="24"/>
+              </w:rPr>
+              <w:t>&lt;оператор_1&gt;</w:t>
+            </w:r>
+            <w:r>
+              <w:rPr>
+                <w:rFonts w:cstheme="minorHAnsi"/>
+                <w:sz w:val="24"/>
+                <w:szCs w:val="24"/>
+              </w:rPr>
+              <w:t xml:space="preserve"> ::= [&lt;объект&gt;(=|+=|-=|*=|/=|%=)]&lt;оператор_2&gt;</w:t>
+            </w:r>
+          </w:p>
+          <w:p>
+            <w:pPr>
+              <w:rPr>
+                <w:rFonts w:cstheme="minorHAnsi"/>
+                <w:sz w:val="24"/>
+                <w:szCs w:val="24"/>
+              </w:rPr>
+            </w:pPr>
+            <w:r>
+              <w:rPr>
+                <w:rFonts w:cstheme="minorHAnsi"/>
+                <w:b/>
+                <w:sz w:val="24"/>
+                <w:szCs w:val="24"/>
+              </w:rPr>
+              <w:t>&lt;оператор_2&gt;</w:t>
+            </w:r>
+            <w:r>
+              <w:rPr>
+                <w:rFonts w:cstheme="minorHAnsi"/>
+                <w:sz w:val="24"/>
+                <w:szCs w:val="24"/>
+              </w:rPr>
+              <w:t xml:space="preserve"> ::= [&lt;оператор_2&gt;"||"]&lt;оператор_3&gt;</w:t>
+            </w:r>
+          </w:p>
+          <w:p>
+            <w:pPr>
+              <w:rPr>
+                <w:rFonts w:cstheme="minorHAnsi"/>
+                <w:sz w:val="24"/>
+                <w:szCs w:val="24"/>
+              </w:rPr>
+            </w:pPr>
+            <w:r>
+              <w:rPr>
+                <w:rFonts w:cstheme="minorHAnsi"/>
+                <w:b/>
+                <w:sz w:val="24"/>
+                <w:szCs w:val="24"/>
+              </w:rPr>
+              <w:t>&lt;оператор_3&gt;</w:t>
+            </w:r>
+            <w:r>
+              <w:rPr>
+                <w:rFonts w:cstheme="minorHAnsi"/>
+                <w:sz w:val="24"/>
+                <w:szCs w:val="24"/>
+              </w:rPr>
+              <w:t xml:space="preserve"> ::= [&lt;оператор_3&gt;&amp;&amp;]&lt;оператор_4&gt;</w:t>
+            </w:r>
+          </w:p>
+          <w:p>
+            <w:pPr>
+              <w:rPr>
+                <w:rFonts w:cstheme="minorHAnsi"/>
+                <w:sz w:val="24"/>
+                <w:szCs w:val="24"/>
+              </w:rPr>
+            </w:pPr>
+            <w:r>
+              <w:rPr>
+                <w:rFonts w:cstheme="minorHAnsi"/>
+                <w:b/>
+                <w:sz w:val="24"/>
+                <w:szCs w:val="24"/>
+              </w:rPr>
+              <w:t>&lt;оператор_4&gt;</w:t>
+            </w:r>
+            <w:r>
+              <w:rPr>
+                <w:rFonts w:cstheme="minorHAnsi"/>
+                <w:sz w:val="24"/>
+                <w:szCs w:val="24"/>
+              </w:rPr>
+              <w:t xml:space="preserve"> ::= [&lt;оператор_4&gt;(==|!=)]&lt;оператор_5&gt;</w:t>
+            </w:r>
+          </w:p>
+          <w:p>
+            <w:pPr>
+              <w:rPr>
+                <w:rFonts w:cstheme="minorHAnsi"/>
+                <w:sz w:val="24"/>
+                <w:szCs w:val="24"/>
+              </w:rPr>
+            </w:pPr>
+            <w:r>
+              <w:rPr>
+                <w:rFonts w:cstheme="minorHAnsi"/>
+                <w:b/>
+                <w:sz w:val="24"/>
+                <w:szCs w:val="24"/>
+              </w:rPr>
+              <w:t>&lt;оператор_5&gt;</w:t>
+            </w:r>
+            <w:r>
+              <w:rPr>
+                <w:rFonts w:cstheme="minorHAnsi"/>
+                <w:sz w:val="24"/>
+                <w:szCs w:val="24"/>
+              </w:rPr>
+              <w:t xml:space="preserve"> ::= [&lt;оператор_5&gt;("&lt;"|"&lt;"=|"&gt;"|"&gt;"=)]&lt;оператор_6&gt;</w:t>
+            </w:r>
+          </w:p>
+          <w:p>
+            <w:pPr>
+              <w:rPr>
+                <w:rFonts w:cstheme="minorHAnsi"/>
+                <w:sz w:val="24"/>
+                <w:szCs w:val="24"/>
+              </w:rPr>
+            </w:pPr>
+            <w:r>
+              <w:rPr>
+                <w:rFonts w:cstheme="minorHAnsi"/>
+                <w:b/>
+                <w:sz w:val="24"/>
+                <w:szCs w:val="24"/>
+              </w:rPr>
+              <w:t>&lt;оператор_6&gt;</w:t>
+            </w:r>
+            <w:r>
+              <w:rPr>
+                <w:rFonts w:cstheme="minorHAnsi"/>
+                <w:sz w:val="24"/>
+                <w:szCs w:val="24"/>
+              </w:rPr>
+              <w:t xml:space="preserve"> ::= [&lt;оператор_6&gt;(+|-)]&lt;оператор_7&gt;</w:t>
+            </w:r>
+          </w:p>
+          <w:p>
+            <w:pPr>
+              <w:rPr>
+                <w:rFonts w:cstheme="minorHAnsi"/>
+                <w:sz w:val="24"/>
+                <w:szCs w:val="24"/>
+              </w:rPr>
+            </w:pPr>
+            <w:r>
+              <w:rPr>
+                <w:rFonts w:cstheme="minorHAnsi"/>
+                <w:b/>
+                <w:sz w:val="24"/>
+                <w:szCs w:val="24"/>
+              </w:rPr>
+              <w:t>&lt;оператор_7&gt;</w:t>
+            </w:r>
+            <w:r>
+              <w:rPr>
+                <w:rFonts w:cstheme="minorHAnsi"/>
+                <w:sz w:val="24"/>
+                <w:szCs w:val="24"/>
+              </w:rPr>
+              <w:t xml:space="preserve"> ::= [&lt;оператор_7&gt;(*|/|%)]&lt;оператор_8&gt;</w:t>
+            </w:r>
+          </w:p>
+          <w:p>
+            <w:pPr>
+              <w:rPr>
+                <w:rFonts w:cstheme="minorHAnsi"/>
+                <w:sz w:val="24"/>
+                <w:szCs w:val="24"/>
+              </w:rPr>
+            </w:pPr>
+            <w:r>
+              <w:rPr>
+                <w:rFonts w:cstheme="minorHAnsi"/>
+                <w:b/>
+                <w:sz w:val="24"/>
+                <w:szCs w:val="24"/>
+              </w:rPr>
+              <w:t>&lt;оператор_8&gt;</w:t>
+            </w:r>
+            <w:r>
+              <w:rPr>
+                <w:rFonts w:cstheme="minorHAnsi"/>
+                <w:sz w:val="24"/>
+                <w:szCs w:val="24"/>
+              </w:rPr>
+              <w:t xml:space="preserve"> ::= ([(+|-|!|*)]&lt;оператор_9&gt;|(++|--|&amp;)&lt;объект&gt;)</w:t>
+            </w:r>
+          </w:p>
+          <w:p>
+            <w:pPr>
+              <w:rPr>
+                <w:rFonts w:cstheme="minorHAnsi"/>
+                <w:sz w:val="24"/>
+                <w:szCs w:val="24"/>
+              </w:rPr>
+            </w:pPr>
+            <w:r>
+              <w:rPr>
+                <w:rFonts w:cstheme="minorHAnsi"/>
+                <w:b/>
+                <w:sz w:val="24"/>
+                <w:szCs w:val="24"/>
+              </w:rPr>
+              <w:t>&lt;оператор_9&gt;</w:t>
+            </w:r>
+            <w:r>
+              <w:rPr>
+                <w:rFonts w:cstheme="minorHAnsi"/>
+                <w:sz w:val="24"/>
+                <w:szCs w:val="24"/>
+              </w:rPr>
+              <w:t xml:space="preserve"> ::= ("("&lt;выражение&gt;")"|&lt;литерал&gt;|&lt;объект&gt;[(++|--)]|&lt;вызов_функции&gt;)</w:t>
+            </w:r>
+          </w:p>
+          <w:p>
+            <w:pPr>
+              <w:rPr>
+                <w:rFonts w:cstheme="minorHAnsi"/>
+                <w:sz w:val="24"/>
+                <w:szCs w:val="24"/>
+              </w:rPr>
+            </w:pPr>
+            <w:r>
+              <w:rPr>
+                <w:rFonts w:cstheme="minorHAnsi"/>
+                <w:b/>
+                <w:sz w:val="24"/>
+                <w:szCs w:val="24"/>
+              </w:rPr>
+              <w:t>&lt;вызов_функции&gt;</w:t>
+            </w:r>
+            <w:r>
+              <w:rPr>
+                <w:rFonts w:cstheme="minorHAnsi"/>
+                <w:sz w:val="24"/>
+                <w:szCs w:val="24"/>
+              </w:rPr>
+              <w:t xml:space="preserve"> ::= &lt;объект&gt;"("[&lt;выражение&gt;]")"</w:t>
+            </w:r>
+          </w:p>
+          <w:p>
+            <w:pPr>
+              <w:rPr>
+                <w:rFonts w:cstheme="minorHAnsi"/>
+                <w:sz w:val="24"/>
+                <w:szCs w:val="24"/>
+              </w:rPr>
+            </w:pPr>
+            <w:r>
+              <w:rPr>
+                <w:rFonts w:cstheme="minorHAnsi"/>
+                <w:b/>
+                <w:sz w:val="24"/>
+                <w:szCs w:val="24"/>
+              </w:rPr>
+              <w:t>&lt;объект&gt;</w:t>
+            </w:r>
+            <w:r>
+              <w:rPr>
+                <w:rFonts w:cstheme="minorHAnsi"/>
+                <w:sz w:val="24"/>
+                <w:szCs w:val="24"/>
+              </w:rPr>
+              <w:t xml:space="preserve"> ::= [&lt;идентификатор&gt;(.|-"&gt;")]&lt;идентификатор&gt;</w:t>
+            </w:r>
+          </w:p>
+          <w:p>
+            <w:pPr>
+              <w:rPr>
+                <w:rFonts w:cstheme="minorHAnsi"/>
+                <w:sz w:val="24"/>
+                <w:szCs w:val="24"/>
+              </w:rPr>
+            </w:pPr>
+            <w:r>
+              <w:rPr>
+                <w:rFonts w:cstheme="minorHAnsi"/>
+                <w:b/>
+                <w:sz w:val="24"/>
+                <w:szCs w:val="24"/>
+              </w:rPr>
+              <w:t>&lt;декларация_свойств_класса&gt;</w:t>
+            </w:r>
+            <w:r>
+              <w:rPr>
+                <w:rFonts w:cstheme="minorHAnsi"/>
+                <w:sz w:val="24"/>
+                <w:szCs w:val="24"/>
+              </w:rPr>
+              <w:t xml:space="preserve"> ::= [const ]&lt;тип_переменной&gt; &lt;список_свойств_класса&gt;;</w:t>
+            </w:r>
+          </w:p>
+          <w:p>
+            <w:pPr>
+              <w:rPr>
+                <w:rFonts w:cstheme="minorHAnsi"/>
+                <w:sz w:val="24"/>
+                <w:szCs w:val="24"/>
+              </w:rPr>
+            </w:pPr>
+            <w:r>
+              <w:rPr>
+                <w:rFonts w:cstheme="minorHAnsi"/>
+                <w:b/>
+                <w:sz w:val="24"/>
+                <w:szCs w:val="24"/>
+              </w:rPr>
+              <w:t>&lt;декларация_переменных&gt;</w:t>
+            </w:r>
+            <w:r>
+              <w:rPr>
+                <w:rFonts w:cstheme="minorHAnsi"/>
+                <w:sz w:val="24"/>
+                <w:szCs w:val="24"/>
+              </w:rPr>
+              <w:t xml:space="preserve"> ::= [const ]&lt;тип_переменной&gt; &lt;список_переменных&gt;;</w:t>
+            </w:r>
+          </w:p>
+          <w:p>
+            <w:pPr>
+              <w:rPr>
+                <w:rFonts w:cstheme="minorHAnsi"/>
+                <w:sz w:val="24"/>
+                <w:szCs w:val="24"/>
+              </w:rPr>
+            </w:pPr>
+            <w:r>
+              <w:rPr>
+                <w:rFonts w:cstheme="minorHAnsi"/>
+                <w:b/>
+                <w:sz w:val="24"/>
+                <w:szCs w:val="24"/>
+              </w:rPr>
+              <w:lastRenderedPageBreak/>
+              <w:t>&lt;тип_переменной&gt;</w:t>
+            </w:r>
+            <w:r>
+              <w:rPr>
+                <w:rFonts w:cstheme="minorHAnsi"/>
+                <w:sz w:val="24"/>
+                <w:szCs w:val="24"/>
+              </w:rPr>
+              <w:t xml:space="preserve"> ::= (int|double|char|bool|&lt;идентификатор&gt;)</w:t>
+            </w:r>
+          </w:p>
+          <w:p>
+            <w:pPr>
+              <w:rPr>
+                <w:rFonts w:cstheme="minorHAnsi"/>
+                <w:sz w:val="24"/>
+                <w:szCs w:val="24"/>
+              </w:rPr>
+            </w:pPr>
+            <w:r>
+              <w:rPr>
+                <w:rFonts w:cstheme="minorHAnsi"/>
+                <w:b/>
+                <w:sz w:val="24"/>
+                <w:szCs w:val="24"/>
+              </w:rPr>
+              <w:t>&lt;список_свойств_класса&gt;</w:t>
+            </w:r>
+            <w:r>
+              <w:rPr>
+                <w:rFonts w:cstheme="minorHAnsi"/>
+                <w:sz w:val="24"/>
+                <w:szCs w:val="24"/>
+              </w:rPr>
+              <w:t xml:space="preserve"> ::= {&lt;список_свойств_класса&gt;,}[*]&lt;идентификатор&gt;</w:t>
+            </w:r>
+          </w:p>
+          <w:p>
+            <w:pPr>
+              <w:rPr>
+                <w:rFonts w:cstheme="minorHAnsi"/>
+                <w:sz w:val="24"/>
+                <w:szCs w:val="24"/>
+              </w:rPr>
+            </w:pPr>
+            <w:r>
+              <w:rPr>
+                <w:rFonts w:cstheme="minorHAnsi"/>
+                <w:b/>
+                <w:sz w:val="24"/>
+                <w:szCs w:val="24"/>
+              </w:rPr>
+              <w:t>&lt;список_переменных&gt;</w:t>
+            </w:r>
+            <w:r>
+              <w:rPr>
+                <w:rFonts w:cstheme="minorHAnsi"/>
+                <w:sz w:val="24"/>
+                <w:szCs w:val="24"/>
+              </w:rPr>
+              <w:t xml:space="preserve"> ::= {&lt;список_переменных&gt;,}[*]&lt;идентификатор&gt;[=&lt;оператор_1&gt;]</w:t>
+            </w:r>
+          </w:p>
+          <w:p>
+            <w:pPr>
+              <w:rPr>
+                <w:rFonts w:cstheme="minorHAnsi"/>
+                <w:sz w:val="24"/>
+                <w:szCs w:val="24"/>
+              </w:rPr>
+            </w:pPr>
+            <w:r>
+              <w:rPr>
+                <w:rFonts w:cstheme="minorHAnsi"/>
+                <w:b/>
+                <w:sz w:val="24"/>
+                <w:szCs w:val="24"/>
+              </w:rPr>
+              <w:t>&lt;цикл&gt;</w:t>
+            </w:r>
+            <w:r>
+              <w:rPr>
+                <w:rFonts w:cstheme="minorHAnsi"/>
+                <w:sz w:val="24"/>
+                <w:szCs w:val="24"/>
+              </w:rPr>
+              <w:t xml:space="preserve"> ::= (&lt;while-цикл&gt;|&lt;do-while-цикл&gt;|&lt;for-цикл&gt;)</w:t>
+            </w:r>
+          </w:p>
+          <w:p>
+            <w:pPr>
+              <w:rPr>
+                <w:rFonts w:cstheme="minorHAnsi"/>
+                <w:sz w:val="24"/>
+                <w:szCs w:val="24"/>
+              </w:rPr>
+            </w:pPr>
+            <w:r>
+              <w:rPr>
+                <w:rFonts w:cstheme="minorHAnsi"/>
+                <w:b/>
+                <w:sz w:val="24"/>
+                <w:szCs w:val="24"/>
+              </w:rPr>
+              <w:t>&lt;while-цикл&gt;</w:t>
+            </w:r>
+            <w:r>
+              <w:rPr>
+                <w:rFonts w:cstheme="minorHAnsi"/>
+                <w:sz w:val="24"/>
+                <w:szCs w:val="24"/>
+              </w:rPr>
+              <w:t xml:space="preserve"> ::= while"("&lt;выражение&gt;")"&lt;блок&gt;</w:t>
+            </w:r>
+          </w:p>
+          <w:p>
+            <w:pPr>
+              <w:rPr>
+                <w:rFonts w:cstheme="minorHAnsi"/>
+                <w:sz w:val="24"/>
+                <w:szCs w:val="24"/>
+                <w:lang w:val="en-US"/>
+              </w:rPr>
+            </w:pPr>
+            <w:r>
+              <w:rPr>
+                <w:rFonts w:cstheme="minorHAnsi"/>
+                <w:b/>
+                <w:sz w:val="24"/>
+                <w:szCs w:val="24"/>
+                <w:lang w:val="en-US"/>
+              </w:rPr>
+              <w:t>&lt;do-while-</w:t>
+            </w:r>
+            <w:r>
+              <w:rPr>
+                <w:rFonts w:cstheme="minorHAnsi"/>
+                <w:b/>
+                <w:sz w:val="24"/>
+                <w:szCs w:val="24"/>
+              </w:rPr>
+              <w:t>цикл</w:t>
+            </w:r>
+            <w:r>
+              <w:rPr>
+                <w:rFonts w:cstheme="minorHAnsi"/>
+                <w:b/>
+                <w:sz w:val="24"/>
+                <w:szCs w:val="24"/>
+                <w:lang w:val="en-US"/>
+              </w:rPr>
+              <w:t>&gt;</w:t>
+            </w:r>
+            <w:r>
+              <w:rPr>
+                <w:rFonts w:cstheme="minorHAnsi"/>
+                <w:sz w:val="24"/>
+                <w:szCs w:val="24"/>
+                <w:lang w:val="en-US"/>
+              </w:rPr>
+              <w:t xml:space="preserve"> ::= do&lt;</w:t>
+            </w:r>
+            <w:r>
+              <w:rPr>
+                <w:rFonts w:cstheme="minorHAnsi"/>
+                <w:sz w:val="24"/>
+                <w:szCs w:val="24"/>
+              </w:rPr>
+              <w:t>блок</w:t>
+            </w:r>
+            <w:r>
+              <w:rPr>
+                <w:rFonts w:cstheme="minorHAnsi"/>
+                <w:sz w:val="24"/>
+                <w:szCs w:val="24"/>
+                <w:lang w:val="en-US"/>
+              </w:rPr>
+              <w:t>&gt;while"("&lt;</w:t>
+            </w:r>
+            <w:r>
+              <w:rPr>
+                <w:rFonts w:cstheme="minorHAnsi"/>
+                <w:sz w:val="24"/>
+                <w:szCs w:val="24"/>
+              </w:rPr>
+              <w:t>выражение</w:t>
+            </w:r>
+            <w:r>
+              <w:rPr>
+                <w:rFonts w:cstheme="minorHAnsi"/>
+                <w:sz w:val="24"/>
+                <w:szCs w:val="24"/>
+                <w:lang w:val="en-US"/>
+              </w:rPr>
+              <w:t>&gt;")";</w:t>
+            </w:r>
+          </w:p>
+          <w:p>
+            <w:pPr>
+              <w:rPr>
+                <w:rFonts w:cstheme="minorHAnsi"/>
+                <w:sz w:val="24"/>
+                <w:szCs w:val="24"/>
+              </w:rPr>
+            </w:pPr>
+            <w:r>
+              <w:rPr>
+                <w:rFonts w:cstheme="minorHAnsi"/>
+                <w:b/>
+                <w:sz w:val="24"/>
+                <w:szCs w:val="24"/>
+              </w:rPr>
+              <w:t>&lt;for-цикл&gt;</w:t>
+            </w:r>
+            <w:r>
+              <w:rPr>
+                <w:rFonts w:cstheme="minorHAnsi"/>
+                <w:sz w:val="24"/>
+                <w:szCs w:val="24"/>
+              </w:rPr>
+              <w:t xml:space="preserve"> ::= for"("&lt;выражение&gt;;&lt;выражение&gt;;&lt;выражение&gt;")"&lt;блок&gt;</w:t>
+            </w:r>
+          </w:p>
+          <w:p>
+            <w:pPr>
+              <w:rPr>
+                <w:rFonts w:cstheme="minorHAnsi"/>
+                <w:sz w:val="24"/>
+                <w:szCs w:val="24"/>
+              </w:rPr>
+            </w:pPr>
+            <w:r>
+              <w:rPr>
+                <w:rFonts w:cstheme="minorHAnsi"/>
+                <w:b/>
+                <w:sz w:val="24"/>
+                <w:szCs w:val="24"/>
+              </w:rPr>
+              <w:t>&lt;ветвление&gt;</w:t>
+            </w:r>
+            <w:r>
+              <w:rPr>
+                <w:rFonts w:cstheme="minorHAnsi"/>
+                <w:sz w:val="24"/>
+                <w:szCs w:val="24"/>
+              </w:rPr>
+              <w:t xml:space="preserve"> ::= if"("&lt;выражение&gt;")"&lt;блок&gt;[else&lt;блок&gt;]</w:t>
+            </w:r>
+          </w:p>
+          <w:p>
+            <w:pPr>
+              <w:rPr>
+                <w:rFonts w:cstheme="minorHAnsi"/>
+                <w:sz w:val="24"/>
+                <w:szCs w:val="24"/>
+              </w:rPr>
+            </w:pPr>
+          </w:p>
+          <w:p>
+            <w:pPr>
+              <w:rPr>
+                <w:rFonts w:cstheme="minorHAnsi"/>
+                <w:sz w:val="24"/>
+                <w:szCs w:val="24"/>
+              </w:rPr>
+            </w:pPr>
+            <w:r>
+              <w:rPr>
+                <w:rFonts w:cstheme="minorHAnsi"/>
+                <w:b/>
                 <w:sz w:val="24"/>
                 <w:szCs w:val="24"/>
               </w:rPr>
@@ -1837,20 +2506,46 @@
             <w:r>
               <w:rPr>
                 <w:rFonts w:cstheme="minorHAnsi"/>
+                <w:sz w:val="24"/>
+                <w:szCs w:val="24"/>
+              </w:rPr>
+              <w:t xml:space="preserve"> ::= &lt;буква&gt;{(&lt;буква&gt;|&lt;цифра&gt;|_)}</w:t>
+            </w:r>
+          </w:p>
+          <w:p>
+            <w:pPr>
+              <w:rPr>
+                <w:rFonts w:cstheme="minorHAnsi"/>
+                <w:sz w:val="24"/>
+                <w:szCs w:val="24"/>
+              </w:rPr>
+            </w:pPr>
+            <w:r>
+              <w:rPr>
+                <w:rFonts w:cstheme="minorHAnsi"/>
                 <w:b/>
                 <w:sz w:val="24"/>
                 <w:szCs w:val="24"/>
               </w:rPr>
-              <w:t>"("</w:t>
-            </w:r>
-            <w:r>
-              <w:rPr>
-                <w:rFonts w:cstheme="minorHAnsi"/>
-                <w:sz w:val="24"/>
-                <w:szCs w:val="24"/>
-              </w:rPr>
-              <w:t>&lt;список_аргументов&gt;</w:t>
-            </w:r>
+              <w:t>&lt;литерал&gt;</w:t>
+            </w:r>
+            <w:r>
+              <w:rPr>
+                <w:rFonts w:cstheme="minorHAnsi"/>
+                <w:sz w:val="24"/>
+                <w:szCs w:val="24"/>
+              </w:rPr>
+              <w:t xml:space="preserve"> ::= (&lt;логический_литерал&gt;|&lt;целая_константа&gt;|&lt;константа_с_плавающей_точкой&gt;|&lt;символьная_константа&gt;|&lt;строковый_литерал&gt;)</w:t>
+            </w:r>
+          </w:p>
+          <w:p>
+            <w:pPr>
+              <w:rPr>
+                <w:rFonts w:cstheme="minorHAnsi"/>
+                <w:sz w:val="24"/>
+                <w:szCs w:val="24"/>
+              </w:rPr>
+            </w:pPr>
             <w:r>
               <w:rPr>
                 <w:rFonts w:cstheme="minorHAnsi"/>
@@ -1858,15 +2553,15 @@
                 <w:sz w:val="24"/>
                 <w:szCs w:val="24"/>
               </w:rPr>
-              <w:t>")"</w:t>
-            </w:r>
-            <w:r>
-              <w:rPr>
-                <w:rFonts w:cstheme="minorHAnsi"/>
-                <w:sz w:val="24"/>
-                <w:szCs w:val="24"/>
-              </w:rPr>
-              <w:t>&lt;блок&gt;</w:t>
+              <w:t>&lt;логический_литерал&gt;</w:t>
+            </w:r>
+            <w:r>
+              <w:rPr>
+                <w:rFonts w:cstheme="minorHAnsi"/>
+                <w:sz w:val="24"/>
+                <w:szCs w:val="24"/>
+              </w:rPr>
+              <w:t xml:space="preserve"> ::= (true|false)</w:t>
             </w:r>
           </w:p>
           <w:p>
@@ -1884,16 +2579,25 @@
                 <w:sz w:val="24"/>
                 <w:szCs w:val="24"/>
               </w:rPr>
-              <w:t>&lt;функция&gt;</w:t>
-            </w:r>
-            <w:r>
-              <w:rPr>
-                <w:rFonts w:cstheme="minorHAnsi"/>
-                <w:sz w:val="24"/>
-                <w:szCs w:val="24"/>
-              </w:rPr>
-              <w:t xml:space="preserve"> ::= &lt;тип_функции&gt; &lt;идентификатор&gt;</w:t>
-            </w:r>
+              <w:t>&lt;константа_с_плавающей_точкой&gt;</w:t>
+            </w:r>
+            <w:r>
+              <w:rPr>
+                <w:rFonts w:cstheme="minorHAnsi"/>
+                <w:sz w:val="24"/>
+                <w:szCs w:val="24"/>
+              </w:rPr>
+              <w:t xml:space="preserve"> ::= [(+|-)](&lt;цифра&gt;{&lt;цифра&gt;}.[&lt;цифра&gt;{&lt;цифра&gt;]|.&lt;цифра&gt;{&lt;цифра&gt;})[(e|E)&lt;десятичная_целая_константа&gt;]</w:t>
+            </w:r>
+          </w:p>
+          <w:p>
+            <w:pPr>
+              <w:rPr>
+                <w:rFonts w:cstheme="minorHAnsi"/>
+                <w:sz w:val="24"/>
+                <w:szCs w:val="24"/>
+              </w:rPr>
+            </w:pPr>
             <w:r>
               <w:rPr>
                 <w:rFonts w:cstheme="minorHAnsi"/>
@@ -1901,16 +2605,25 @@
                 <w:sz w:val="24"/>
                 <w:szCs w:val="24"/>
               </w:rPr>
-              <w:t>"("</w:t>
-            </w:r>
-            <w:r>
-              <w:rPr>
-                <w:rFonts w:cstheme="minorHAnsi"/>
-                <w:sz w:val="24"/>
-                <w:szCs w:val="24"/>
-              </w:rPr>
-              <w:t>&lt;список_аргументов&gt;</w:t>
-            </w:r>
+              <w:t>&lt;целая_константа&gt;</w:t>
+            </w:r>
+            <w:r>
+              <w:rPr>
+                <w:rFonts w:cstheme="minorHAnsi"/>
+                <w:sz w:val="24"/>
+                <w:szCs w:val="24"/>
+              </w:rPr>
+              <w:t xml:space="preserve"> ::= (&lt;десятичная_целая_константа&gt;|&lt;восьмеричная_целая_константа&gt;|&lt;шестнадцатеричная_целая_константа&gt;)</w:t>
+            </w:r>
+          </w:p>
+          <w:p>
+            <w:pPr>
+              <w:rPr>
+                <w:rFonts w:cstheme="minorHAnsi"/>
+                <w:sz w:val="24"/>
+                <w:szCs w:val="24"/>
+              </w:rPr>
+            </w:pPr>
             <w:r>
               <w:rPr>
                 <w:rFonts w:cstheme="minorHAnsi"/>
@@ -1918,15 +2631,15 @@
                 <w:sz w:val="24"/>
                 <w:szCs w:val="24"/>
               </w:rPr>
-              <w:t>")"</w:t>
-            </w:r>
-            <w:r>
-              <w:rPr>
-                <w:rFonts w:cstheme="minorHAnsi"/>
-                <w:sz w:val="24"/>
-                <w:szCs w:val="24"/>
-              </w:rPr>
-              <w:t>&lt;блок&gt;</w:t>
+              <w:t>&lt;десятичная_целая_константа&gt;</w:t>
+            </w:r>
+            <w:r>
+              <w:rPr>
+                <w:rFonts w:cstheme="minorHAnsi"/>
+                <w:sz w:val="24"/>
+                <w:szCs w:val="24"/>
+              </w:rPr>
+              <w:t xml:space="preserve"> ::= [(+|-)]&lt;цифра&gt;{&lt;цифра&gt;}</w:t>
             </w:r>
           </w:p>
           <w:p>
@@ -1944,15 +2657,15 @@
                 <w:sz w:val="24"/>
                 <w:szCs w:val="24"/>
               </w:rPr>
-              <w:t>&lt;тип_функции&gt;</w:t>
-            </w:r>
-            <w:r>
-              <w:rPr>
-                <w:rFonts w:cstheme="minorHAnsi"/>
-                <w:sz w:val="24"/>
-                <w:szCs w:val="24"/>
-              </w:rPr>
-              <w:t xml:space="preserve"> ::= (&lt;тип_переменной&gt;|void)</w:t>
+              <w:t>&lt;восьмеричная_целая_константа&gt;</w:t>
+            </w:r>
+            <w:r>
+              <w:rPr>
+                <w:rFonts w:cstheme="minorHAnsi"/>
+                <w:sz w:val="24"/>
+                <w:szCs w:val="24"/>
+              </w:rPr>
+              <w:t xml:space="preserve"> ::= [(+|-)]0{(0|…|7)}</w:t>
             </w:r>
           </w:p>
           <w:p>
@@ -1970,15 +2683,15 @@
                 <w:sz w:val="24"/>
                 <w:szCs w:val="24"/>
               </w:rPr>
-              <w:t>&lt;список_аргументов&gt;</w:t>
-            </w:r>
-            <w:r>
-              <w:rPr>
-                <w:rFonts w:cstheme="minorHAnsi"/>
-                <w:sz w:val="24"/>
-                <w:szCs w:val="24"/>
-              </w:rPr>
-              <w:t xml:space="preserve"> ::= [&lt;аргумент&gt;{, &lt;аргумент&gt;}]</w:t>
+              <w:t>&lt;шестнадцатеричная_целая_константа&gt;</w:t>
+            </w:r>
+            <w:r>
+              <w:rPr>
+                <w:rFonts w:cstheme="minorHAnsi"/>
+                <w:sz w:val="24"/>
+                <w:szCs w:val="24"/>
+              </w:rPr>
+              <w:t xml:space="preserve"> ::= [(+|-)]0x(0|…|9|a|…|f|A|…F){(0|…|9|a|…|f|A|…F)}</w:t>
             </w:r>
           </w:p>
           <w:p>
@@ -1996,15 +2709,15 @@
                 <w:sz w:val="24"/>
                 <w:szCs w:val="24"/>
               </w:rPr>
-              <w:t>&lt;аргумент&gt;</w:t>
-            </w:r>
-            <w:r>
-              <w:rPr>
-                <w:rFonts w:cstheme="minorHAnsi"/>
-                <w:sz w:val="24"/>
-                <w:szCs w:val="24"/>
-              </w:rPr>
-              <w:t xml:space="preserve"> ::= &lt;тип_переменной&gt;[&amp;] &lt;идентификатор&gt;</w:t>
+              <w:t>&lt;цифра&gt;</w:t>
+            </w:r>
+            <w:r>
+              <w:rPr>
+                <w:rFonts w:cstheme="minorHAnsi"/>
+                <w:sz w:val="24"/>
+                <w:szCs w:val="24"/>
+              </w:rPr>
+              <w:t xml:space="preserve"> ::= (0|…|9)</w:t>
             </w:r>
           </w:p>
           <w:p>
@@ -2022,16 +2735,25 @@
                 <w:sz w:val="24"/>
                 <w:szCs w:val="24"/>
               </w:rPr>
-              <w:t>&lt;блок&gt;</w:t>
-            </w:r>
-            <w:r>
-              <w:rPr>
-                <w:rFonts w:cstheme="minorHAnsi"/>
-                <w:sz w:val="24"/>
-                <w:szCs w:val="24"/>
-              </w:rPr>
-              <w:t xml:space="preserve"> ::= (&lt;элемент_блока&gt;|</w:t>
-            </w:r>
+              <w:t>&lt;буква&gt;</w:t>
+            </w:r>
+            <w:r>
+              <w:rPr>
+                <w:rFonts w:cstheme="minorHAnsi"/>
+                <w:sz w:val="24"/>
+                <w:szCs w:val="24"/>
+              </w:rPr>
+              <w:t xml:space="preserve"> ::= (a|…|z|A|…|Z)</w:t>
+            </w:r>
+          </w:p>
+          <w:p>
+            <w:pPr>
+              <w:rPr>
+                <w:rFonts w:cstheme="minorHAnsi"/>
+                <w:sz w:val="24"/>
+                <w:szCs w:val="24"/>
+              </w:rPr>
+            </w:pPr>
             <w:r>
               <w:rPr>
                 <w:rFonts w:cstheme="minorHAnsi"/>
@@ -2039,16 +2761,25 @@
                 <w:sz w:val="24"/>
                 <w:szCs w:val="24"/>
               </w:rPr>
-              <w:t>"{"</w:t>
-            </w:r>
-            <w:r>
-              <w:rPr>
-                <w:rFonts w:cstheme="minorHAnsi"/>
-                <w:sz w:val="24"/>
-                <w:szCs w:val="24"/>
-              </w:rPr>
-              <w:t>{&lt;элемент_блока&gt;}</w:t>
-            </w:r>
+              <w:t>&lt;символьная_константа&gt;</w:t>
+            </w:r>
+            <w:r>
+              <w:rPr>
+                <w:rFonts w:cstheme="minorHAnsi"/>
+                <w:sz w:val="24"/>
+                <w:szCs w:val="24"/>
+              </w:rPr>
+              <w:t xml:space="preserve"> ::= '(?|\('|"""|n|t))'</w:t>
+            </w:r>
+          </w:p>
+          <w:p>
+            <w:pPr>
+              <w:rPr>
+                <w:rFonts w:cstheme="minorHAnsi"/>
+                <w:sz w:val="24"/>
+                <w:szCs w:val="24"/>
+              </w:rPr>
+            </w:pPr>
             <w:r>
               <w:rPr>
                 <w:rFonts w:cstheme="minorHAnsi"/>
@@ -2056,1395 +2787,6 @@
                 <w:sz w:val="24"/>
                 <w:szCs w:val="24"/>
               </w:rPr>
-              <w:t>"}"</w:t>
-            </w:r>
-            <w:r>
-              <w:rPr>
-                <w:rFonts w:cstheme="minorHAnsi"/>
-                <w:sz w:val="24"/>
-                <w:szCs w:val="24"/>
-              </w:rPr>
-              <w:t>)</w:t>
-            </w:r>
-          </w:p>
-          <w:p>
-            <w:pPr>
-              <w:rPr>
-                <w:rFonts w:cstheme="minorHAnsi"/>
-                <w:sz w:val="24"/>
-                <w:szCs w:val="24"/>
-              </w:rPr>
-            </w:pPr>
-            <w:r>
-              <w:rPr>
-                <w:rFonts w:cstheme="minorHAnsi"/>
-                <w:b/>
-                <w:sz w:val="24"/>
-                <w:szCs w:val="24"/>
-              </w:rPr>
-              <w:t>&lt;элемент_блока&gt;</w:t>
-            </w:r>
-            <w:r>
-              <w:rPr>
-                <w:rFonts w:cstheme="minorHAnsi"/>
-                <w:sz w:val="24"/>
-                <w:szCs w:val="24"/>
-              </w:rPr>
-              <w:t xml:space="preserve"> ::= </w:t>
-            </w:r>
-            <w:r>
-              <w:rPr>
-                <w:rFonts w:cstheme="minorHAnsi"/>
-                <w:sz w:val="24"/>
-                <w:szCs w:val="24"/>
-              </w:rPr>
-              <w:t>(;|&lt;декларация_переменных&gt;|&lt;выражение&gt;;|&lt;цикл&gt;|&lt;ветвление&gt;|&lt;возврат&gt;)</w:t>
-            </w:r>
-          </w:p>
-          <w:p>
-            <w:pPr>
-              <w:rPr>
-                <w:rFonts w:cstheme="minorHAnsi"/>
-                <w:sz w:val="24"/>
-                <w:szCs w:val="24"/>
-              </w:rPr>
-            </w:pPr>
-            <w:r>
-              <w:rPr>
-                <w:rFonts w:cstheme="minorHAnsi"/>
-                <w:b/>
-                <w:sz w:val="24"/>
-                <w:szCs w:val="24"/>
-              </w:rPr>
-              <w:t>&lt;возврат&gt;</w:t>
-            </w:r>
-            <w:r>
-              <w:rPr>
-                <w:rFonts w:cstheme="minorHAnsi"/>
-                <w:sz w:val="24"/>
-                <w:szCs w:val="24"/>
-              </w:rPr>
-              <w:t xml:space="preserve"> ::= return &lt;выражение&gt;;</w:t>
-            </w:r>
-          </w:p>
-          <w:p>
-            <w:pPr>
-              <w:rPr>
-                <w:rFonts w:cstheme="minorHAnsi"/>
-                <w:sz w:val="24"/>
-                <w:szCs w:val="24"/>
-              </w:rPr>
-            </w:pPr>
-            <w:r>
-              <w:rPr>
-                <w:rFonts w:cstheme="minorHAnsi"/>
-                <w:b/>
-                <w:sz w:val="24"/>
-                <w:szCs w:val="24"/>
-              </w:rPr>
-              <w:t>&lt;выражение&gt;</w:t>
-            </w:r>
-            <w:r>
-              <w:rPr>
-                <w:rFonts w:cstheme="minorHAnsi"/>
-                <w:sz w:val="24"/>
-                <w:szCs w:val="24"/>
-              </w:rPr>
-              <w:t xml:space="preserve"> ::= (&lt;идентификатор&gt;|&lt;литерал&gt;|&lt;оператор&gt;)</w:t>
-            </w:r>
-          </w:p>
-          <w:p>
-            <w:pPr>
-              <w:rPr>
-                <w:rFonts w:cstheme="minorHAnsi"/>
-                <w:sz w:val="24"/>
-                <w:szCs w:val="24"/>
-              </w:rPr>
-            </w:pPr>
-            <w:r>
-              <w:rPr>
-                <w:rFonts w:cstheme="minorHAnsi"/>
-                <w:b/>
-                <w:sz w:val="24"/>
-                <w:szCs w:val="24"/>
-              </w:rPr>
-              <w:t>&lt;оператор&gt;</w:t>
-            </w:r>
-            <w:r>
-              <w:rPr>
-                <w:rFonts w:cstheme="minorHAnsi"/>
-                <w:sz w:val="24"/>
-                <w:szCs w:val="24"/>
-              </w:rPr>
-              <w:t xml:space="preserve"> ::= &lt;оператор_1&gt;{,&lt;оператор_1&gt;}</w:t>
-            </w:r>
-          </w:p>
-          <w:p>
-            <w:pPr>
-              <w:rPr>
-                <w:rFonts w:cstheme="minorHAnsi"/>
-                <w:sz w:val="24"/>
-                <w:szCs w:val="24"/>
-              </w:rPr>
-            </w:pPr>
-            <w:r>
-              <w:rPr>
-                <w:rFonts w:cstheme="minorHAnsi"/>
-                <w:b/>
-                <w:sz w:val="24"/>
-                <w:szCs w:val="24"/>
-              </w:rPr>
-              <w:t>&lt;оператор_1&gt;</w:t>
-            </w:r>
-            <w:r>
-              <w:rPr>
-                <w:rFonts w:cstheme="minorHAnsi"/>
-                <w:sz w:val="24"/>
-                <w:szCs w:val="24"/>
-              </w:rPr>
-              <w:t xml:space="preserve"> ::= [&lt;объект&gt;(=|+=|-=|*=|/=|%=)]&lt;оператор_2&gt;</w:t>
-            </w:r>
-          </w:p>
-          <w:p>
-            <w:pPr>
-              <w:rPr>
-                <w:rFonts w:cstheme="minorHAnsi"/>
-                <w:sz w:val="24"/>
-                <w:szCs w:val="24"/>
-              </w:rPr>
-            </w:pPr>
-            <w:r>
-              <w:rPr>
-                <w:rFonts w:cstheme="minorHAnsi"/>
-                <w:b/>
-                <w:sz w:val="24"/>
-                <w:szCs w:val="24"/>
-              </w:rPr>
-              <w:t>&lt;оператор_2&gt;</w:t>
-            </w:r>
-            <w:r>
-              <w:rPr>
-                <w:rFonts w:cstheme="minorHAnsi"/>
-                <w:sz w:val="24"/>
-                <w:szCs w:val="24"/>
-              </w:rPr>
-              <w:t xml:space="preserve"> ::= &lt;оператор_3&gt;["||"&lt;оператор_3&gt;]</w:t>
-            </w:r>
-          </w:p>
-          <w:p>
-            <w:pPr>
-              <w:rPr>
-                <w:rFonts w:cstheme="minorHAnsi"/>
-                <w:sz w:val="24"/>
-                <w:szCs w:val="24"/>
-              </w:rPr>
-            </w:pPr>
-            <w:r>
-              <w:rPr>
-                <w:rFonts w:cstheme="minorHAnsi"/>
-                <w:b/>
-                <w:sz w:val="24"/>
-                <w:szCs w:val="24"/>
-              </w:rPr>
-              <w:t>&lt;оператор_3&gt;</w:t>
-            </w:r>
-            <w:r>
-              <w:rPr>
-                <w:rFonts w:cstheme="minorHAnsi"/>
-                <w:sz w:val="24"/>
-                <w:szCs w:val="24"/>
-              </w:rPr>
-              <w:t xml:space="preserve"> ::= &lt;оператор_4&gt;[&amp;&amp;&lt;оператор_4&gt;]</w:t>
-            </w:r>
-          </w:p>
-          <w:p>
-            <w:pPr>
-              <w:rPr>
-                <w:rFonts w:cstheme="minorHAnsi"/>
-                <w:sz w:val="24"/>
-                <w:szCs w:val="24"/>
-              </w:rPr>
-            </w:pPr>
-            <w:r>
-              <w:rPr>
-                <w:rFonts w:cstheme="minorHAnsi"/>
-                <w:b/>
-                <w:sz w:val="24"/>
-                <w:szCs w:val="24"/>
-              </w:rPr>
-              <w:t>&lt;оператор_4&gt;</w:t>
-            </w:r>
-            <w:r>
-              <w:rPr>
-                <w:rFonts w:cstheme="minorHAnsi"/>
-                <w:sz w:val="24"/>
-                <w:szCs w:val="24"/>
-              </w:rPr>
-              <w:t xml:space="preserve"> ::= &lt;оператор_5&gt;[(==|!=)&lt;оператор_5&gt;]</w:t>
-            </w:r>
-          </w:p>
-          <w:p>
-            <w:pPr>
-              <w:rPr>
-                <w:rFonts w:cstheme="minorHAnsi"/>
-                <w:sz w:val="24"/>
-                <w:szCs w:val="24"/>
-              </w:rPr>
-            </w:pPr>
-            <w:r>
-              <w:rPr>
-                <w:rFonts w:cstheme="minorHAnsi"/>
-                <w:b/>
-                <w:sz w:val="24"/>
-                <w:szCs w:val="24"/>
-              </w:rPr>
-              <w:t>&lt;оператор_5&gt;</w:t>
-            </w:r>
-            <w:r>
-              <w:rPr>
-                <w:rFonts w:cstheme="minorHAnsi"/>
-                <w:sz w:val="24"/>
-                <w:szCs w:val="24"/>
-              </w:rPr>
-              <w:t xml:space="preserve"> ::= &lt;оператор_6&gt;[(&lt;|&lt;=|&gt;|&gt;=)&lt;оператор_6&gt;]</w:t>
-            </w:r>
-          </w:p>
-          <w:p>
-            <w:pPr>
-              <w:rPr>
-                <w:rFonts w:cstheme="minorHAnsi"/>
-                <w:sz w:val="24"/>
-                <w:szCs w:val="24"/>
-              </w:rPr>
-            </w:pPr>
-            <w:r>
-              <w:rPr>
-                <w:rFonts w:cstheme="minorHAnsi"/>
-                <w:b/>
-                <w:sz w:val="24"/>
-                <w:szCs w:val="24"/>
-              </w:rPr>
-              <w:t>&lt;оператор_6&gt;</w:t>
-            </w:r>
-            <w:r>
-              <w:rPr>
-                <w:rFonts w:cstheme="minorHAnsi"/>
-                <w:sz w:val="24"/>
-                <w:szCs w:val="24"/>
-              </w:rPr>
-              <w:t xml:space="preserve"> ::= &lt;оператор_7&gt;[(+|-)&lt;оператор_7&gt;]</w:t>
-            </w:r>
-          </w:p>
-          <w:p>
-            <w:pPr>
-              <w:rPr>
-                <w:rFonts w:cstheme="minorHAnsi"/>
-                <w:sz w:val="24"/>
-                <w:szCs w:val="24"/>
-              </w:rPr>
-            </w:pPr>
-            <w:r>
-              <w:rPr>
-                <w:rFonts w:cstheme="minorHAnsi"/>
-                <w:b/>
-                <w:sz w:val="24"/>
-                <w:szCs w:val="24"/>
-              </w:rPr>
-              <w:lastRenderedPageBreak/>
-              <w:t>&lt;оператор_7&gt;</w:t>
-            </w:r>
-            <w:r>
-              <w:rPr>
-                <w:rFonts w:cstheme="minorHAnsi"/>
-                <w:sz w:val="24"/>
-                <w:szCs w:val="24"/>
-              </w:rPr>
-              <w:t xml:space="preserve"> ::= &lt;оператор_8&gt;[(*|/|%)&lt;оператор_8&gt;]</w:t>
-            </w:r>
-          </w:p>
-          <w:p>
-            <w:pPr>
-              <w:rPr>
-                <w:rFonts w:cstheme="minorHAnsi"/>
-                <w:sz w:val="24"/>
-                <w:szCs w:val="24"/>
-              </w:rPr>
-            </w:pPr>
-            <w:r>
-              <w:rPr>
-                <w:rFonts w:cstheme="minorHAnsi"/>
-                <w:b/>
-                <w:sz w:val="24"/>
-                <w:szCs w:val="24"/>
-              </w:rPr>
-              <w:t>&lt;оператор_8&gt;</w:t>
-            </w:r>
-            <w:r>
-              <w:rPr>
-                <w:rFonts w:cstheme="minorHAnsi"/>
-                <w:sz w:val="24"/>
-                <w:szCs w:val="24"/>
-              </w:rPr>
-              <w:t xml:space="preserve"> ::= </w:t>
-            </w:r>
-            <w:r>
-              <w:rPr>
-                <w:rFonts w:cstheme="minorHAnsi"/>
-                <w:sz w:val="24"/>
-                <w:szCs w:val="24"/>
-              </w:rPr>
-              <w:t>([(+|-|!|*)]&lt;оператор_9&gt;|(++|--|&amp;)&lt;объект&gt;)</w:t>
-            </w:r>
-          </w:p>
-          <w:p>
-            <w:pPr>
-              <w:rPr>
-                <w:rFonts w:cstheme="minorHAnsi"/>
-                <w:sz w:val="24"/>
-                <w:szCs w:val="24"/>
-              </w:rPr>
-            </w:pPr>
-            <w:r>
-              <w:rPr>
-                <w:rFonts w:cstheme="minorHAnsi"/>
-                <w:b/>
-                <w:sz w:val="24"/>
-                <w:szCs w:val="24"/>
-              </w:rPr>
-              <w:t>&lt;оператор_9&gt;</w:t>
-            </w:r>
-            <w:r>
-              <w:rPr>
-                <w:rFonts w:cstheme="minorHAnsi"/>
-                <w:sz w:val="24"/>
-                <w:szCs w:val="24"/>
-              </w:rPr>
-              <w:t xml:space="preserve"> ::= ("("&lt;выражение&gt;")"|&lt;объект&gt;(++|--)|&lt;вызов_функции&gt;|&lt;идентификатор&gt;(.|-&gt;)&lt;идентификатор&gt;)</w:t>
-            </w:r>
-          </w:p>
-          <w:p>
-            <w:pPr>
-              <w:rPr>
-                <w:rFonts w:cstheme="minorHAnsi"/>
-                <w:sz w:val="24"/>
-                <w:szCs w:val="24"/>
-              </w:rPr>
-            </w:pPr>
-            <w:r>
-              <w:rPr>
-                <w:rFonts w:cstheme="minorHAnsi"/>
-                <w:b/>
-                <w:sz w:val="24"/>
-                <w:szCs w:val="24"/>
-              </w:rPr>
-              <w:t>&lt;вызов_функции&gt;</w:t>
-            </w:r>
-            <w:r>
-              <w:rPr>
-                <w:rFonts w:cstheme="minorHAnsi"/>
-                <w:sz w:val="24"/>
-                <w:szCs w:val="24"/>
-              </w:rPr>
-              <w:t xml:space="preserve"> ::= [&lt;идентификатор&gt;(.|-&gt;)]&lt;идентификатор&gt;</w:t>
-            </w:r>
-            <w:r>
-              <w:rPr>
-                <w:rFonts w:cstheme="minorHAnsi"/>
-                <w:b/>
-                <w:sz w:val="24"/>
-                <w:szCs w:val="24"/>
-              </w:rPr>
-              <w:t>"("</w:t>
-            </w:r>
-            <w:r>
-              <w:rPr>
-                <w:rFonts w:cstheme="minorHAnsi"/>
-                <w:sz w:val="24"/>
-                <w:szCs w:val="24"/>
-              </w:rPr>
-              <w:t>&lt;выражение&gt;</w:t>
-            </w:r>
-            <w:r>
-              <w:rPr>
-                <w:rFonts w:cstheme="minorHAnsi"/>
-                <w:b/>
-                <w:sz w:val="24"/>
-                <w:szCs w:val="24"/>
-              </w:rPr>
-              <w:t>")"</w:t>
-            </w:r>
-          </w:p>
-          <w:p>
-            <w:pPr>
-              <w:rPr>
-                <w:rFonts w:cstheme="minorHAnsi"/>
-                <w:sz w:val="24"/>
-                <w:szCs w:val="24"/>
-              </w:rPr>
-            </w:pPr>
-            <w:r>
-              <w:rPr>
-                <w:rFonts w:cstheme="minorHAnsi"/>
-                <w:b/>
-                <w:sz w:val="24"/>
-                <w:szCs w:val="24"/>
-              </w:rPr>
-              <w:t>&lt;объект&gt;</w:t>
-            </w:r>
-            <w:r>
-              <w:rPr>
-                <w:rFonts w:cstheme="minorHAnsi"/>
-                <w:sz w:val="24"/>
-                <w:szCs w:val="24"/>
-              </w:rPr>
-              <w:t xml:space="preserve"> ::= &lt;идентификатор&gt;[(.|-&gt;)&lt;идентификатор&gt;]</w:t>
-            </w:r>
-          </w:p>
-          <w:p>
-            <w:pPr>
-              <w:rPr>
-                <w:rFonts w:cstheme="minorHAnsi"/>
-                <w:sz w:val="24"/>
-                <w:szCs w:val="24"/>
-              </w:rPr>
-            </w:pPr>
-            <w:r>
-              <w:rPr>
-                <w:rFonts w:cstheme="minorHAnsi"/>
-                <w:b/>
-                <w:sz w:val="24"/>
-                <w:szCs w:val="24"/>
-              </w:rPr>
-              <w:t>&lt;декларация_свойств_класса&gt;</w:t>
-            </w:r>
-            <w:r>
-              <w:rPr>
-                <w:rFonts w:cstheme="minorHAnsi"/>
-                <w:sz w:val="24"/>
-                <w:szCs w:val="24"/>
-              </w:rPr>
-              <w:t xml:space="preserve"> ::= [const ]&lt;тип_переменной&gt; &lt;список_свойств_класса&gt;;</w:t>
-            </w:r>
-          </w:p>
-          <w:p>
-            <w:pPr>
-              <w:rPr>
-                <w:rFonts w:cstheme="minorHAnsi"/>
-                <w:sz w:val="24"/>
-                <w:szCs w:val="24"/>
-              </w:rPr>
-            </w:pPr>
-            <w:r>
-              <w:rPr>
-                <w:rFonts w:cstheme="minorHAnsi"/>
-                <w:b/>
-                <w:sz w:val="24"/>
-                <w:szCs w:val="24"/>
-              </w:rPr>
-              <w:t>&lt;декларация_переменных&gt;</w:t>
-            </w:r>
-            <w:r>
-              <w:rPr>
-                <w:rFonts w:cstheme="minorHAnsi"/>
-                <w:sz w:val="24"/>
-                <w:szCs w:val="24"/>
-              </w:rPr>
-              <w:t xml:space="preserve"> ::= [const ]&lt;тип_переменной&gt; &lt;список_переменных&gt;</w:t>
-            </w:r>
-            <w:r>
-              <w:rPr>
-                <w:rFonts w:cstheme="minorHAnsi"/>
-                <w:sz w:val="24"/>
-                <w:szCs w:val="24"/>
-              </w:rPr>
-              <w:t>;</w:t>
-            </w:r>
-          </w:p>
-          <w:p>
-            <w:pPr>
-              <w:rPr>
-                <w:rFonts w:cstheme="minorHAnsi"/>
-                <w:sz w:val="24"/>
-                <w:szCs w:val="24"/>
-              </w:rPr>
-            </w:pPr>
-            <w:r>
-              <w:rPr>
-                <w:rFonts w:cstheme="minorHAnsi"/>
-                <w:b/>
-                <w:sz w:val="24"/>
-                <w:szCs w:val="24"/>
-              </w:rPr>
-              <w:t>&lt;тип_переменной&gt;</w:t>
-            </w:r>
-            <w:r>
-              <w:rPr>
-                <w:rFonts w:cstheme="minorHAnsi"/>
-                <w:sz w:val="24"/>
-                <w:szCs w:val="24"/>
-              </w:rPr>
-              <w:t xml:space="preserve"> ::= (int|double|char|bool)[*]</w:t>
-            </w:r>
-          </w:p>
-          <w:p>
-            <w:pPr>
-              <w:rPr>
-                <w:rFonts w:cstheme="minorHAnsi"/>
-                <w:sz w:val="24"/>
-                <w:szCs w:val="24"/>
-              </w:rPr>
-            </w:pPr>
-            <w:r>
-              <w:rPr>
-                <w:rFonts w:cstheme="minorHAnsi"/>
-                <w:b/>
-                <w:sz w:val="24"/>
-                <w:szCs w:val="24"/>
-              </w:rPr>
-              <w:t>&lt;список_свойств_класса&gt;</w:t>
-            </w:r>
-            <w:r>
-              <w:rPr>
-                <w:rFonts w:cstheme="minorHAnsi"/>
-                <w:sz w:val="24"/>
-                <w:szCs w:val="24"/>
-              </w:rPr>
-              <w:t xml:space="preserve"> ::= &lt;идентификатор&gt;{, &lt;идентификатор&gt;}</w:t>
-            </w:r>
-          </w:p>
-          <w:p>
-            <w:pPr>
-              <w:rPr>
-                <w:rFonts w:cstheme="minorHAnsi"/>
-                <w:sz w:val="24"/>
-                <w:szCs w:val="24"/>
-              </w:rPr>
-            </w:pPr>
-            <w:r>
-              <w:rPr>
-                <w:rFonts w:cstheme="minorHAnsi"/>
-                <w:b/>
-                <w:sz w:val="24"/>
-                <w:szCs w:val="24"/>
-              </w:rPr>
-              <w:t>&lt;список_переменных&gt;</w:t>
-            </w:r>
-            <w:r>
-              <w:rPr>
-                <w:rFonts w:cstheme="minorHAnsi"/>
-                <w:sz w:val="24"/>
-                <w:szCs w:val="24"/>
-              </w:rPr>
-              <w:t xml:space="preserve"> ::= &lt;идентификатор&gt;[=&lt;выражение&gt;]{, &lt;идентификатор&gt;[=&lt;выражение&gt;]}</w:t>
-            </w:r>
-          </w:p>
-          <w:p>
-            <w:pPr>
-              <w:rPr>
-                <w:rFonts w:cstheme="minorHAnsi"/>
-                <w:sz w:val="24"/>
-                <w:szCs w:val="24"/>
-              </w:rPr>
-            </w:pPr>
-            <w:r>
-              <w:rPr>
-                <w:rFonts w:cstheme="minorHAnsi"/>
-                <w:b/>
-                <w:sz w:val="24"/>
-                <w:szCs w:val="24"/>
-              </w:rPr>
-              <w:t>&lt;идентификатор&gt;</w:t>
-            </w:r>
-            <w:r>
-              <w:rPr>
-                <w:rFonts w:cstheme="minorHAnsi"/>
-                <w:sz w:val="24"/>
-                <w:szCs w:val="24"/>
-              </w:rPr>
-              <w:t xml:space="preserve"> ::= &lt;буква&gt;{(&lt;буква&gt;|&lt;цифра&gt;|_)}</w:t>
-            </w:r>
-          </w:p>
-          <w:p>
-            <w:pPr>
-              <w:rPr>
-                <w:rFonts w:cstheme="minorHAnsi"/>
-                <w:sz w:val="24"/>
-                <w:szCs w:val="24"/>
-              </w:rPr>
-            </w:pPr>
-            <w:r>
-              <w:rPr>
-                <w:rFonts w:cstheme="minorHAnsi"/>
-                <w:b/>
-                <w:sz w:val="24"/>
-                <w:szCs w:val="24"/>
-              </w:rPr>
-              <w:t>&lt;цикл&gt;</w:t>
-            </w:r>
-            <w:r>
-              <w:rPr>
-                <w:rFonts w:cstheme="minorHAnsi"/>
-                <w:sz w:val="24"/>
-                <w:szCs w:val="24"/>
-              </w:rPr>
-              <w:t xml:space="preserve"> ::= (&lt;while-цикл&gt;|&lt;do-while-цикл&gt;|&lt;for-цикл&gt;)</w:t>
-            </w:r>
-          </w:p>
-          <w:p>
-            <w:pPr>
-              <w:rPr>
-                <w:rFonts w:cstheme="minorHAnsi"/>
-                <w:sz w:val="24"/>
-                <w:szCs w:val="24"/>
-              </w:rPr>
-            </w:pPr>
-            <w:r>
-              <w:rPr>
-                <w:rFonts w:cstheme="minorHAnsi"/>
-                <w:b/>
-                <w:sz w:val="24"/>
-                <w:szCs w:val="24"/>
-              </w:rPr>
-              <w:t>&lt;while-цикл&gt;</w:t>
-            </w:r>
-            <w:r>
-              <w:rPr>
-                <w:rFonts w:cstheme="minorHAnsi"/>
-                <w:sz w:val="24"/>
-                <w:szCs w:val="24"/>
-              </w:rPr>
-              <w:t xml:space="preserve"> ::= while</w:t>
-            </w:r>
-            <w:r>
-              <w:rPr>
-                <w:rFonts w:cstheme="minorHAnsi"/>
-                <w:b/>
-                <w:sz w:val="24"/>
-                <w:szCs w:val="24"/>
-              </w:rPr>
-              <w:t>"("</w:t>
-            </w:r>
-            <w:r>
-              <w:rPr>
-                <w:rFonts w:cstheme="minorHAnsi"/>
-                <w:sz w:val="24"/>
-                <w:szCs w:val="24"/>
-              </w:rPr>
-              <w:t>&lt;выражение&gt;</w:t>
-            </w:r>
-            <w:r>
-              <w:rPr>
-                <w:rFonts w:cstheme="minorHAnsi"/>
-                <w:b/>
-                <w:sz w:val="24"/>
-                <w:szCs w:val="24"/>
-              </w:rPr>
-              <w:t>")"</w:t>
-            </w:r>
-            <w:r>
-              <w:rPr>
-                <w:rFonts w:cstheme="minorHAnsi"/>
-                <w:sz w:val="24"/>
-                <w:szCs w:val="24"/>
-              </w:rPr>
-              <w:t xml:space="preserve"> &lt;блок&gt;</w:t>
-            </w:r>
-          </w:p>
-          <w:p>
-            <w:pPr>
-              <w:rPr>
-                <w:rFonts w:cstheme="minorHAnsi"/>
-                <w:sz w:val="24"/>
-                <w:szCs w:val="24"/>
-                <w:lang w:val="en-US"/>
-              </w:rPr>
-            </w:pPr>
-            <w:r>
-              <w:rPr>
-                <w:rFonts w:cstheme="minorHAnsi"/>
-                <w:b/>
-                <w:sz w:val="24"/>
-                <w:szCs w:val="24"/>
-                <w:lang w:val="en-US"/>
-              </w:rPr>
-              <w:t>&lt;</w:t>
-            </w:r>
-            <w:r>
-              <w:rPr>
-                <w:rFonts w:cstheme="minorHAnsi"/>
-                <w:b/>
-                <w:sz w:val="24"/>
-                <w:szCs w:val="24"/>
-                <w:lang w:val="en-US"/>
-              </w:rPr>
-              <w:t>do</w:t>
-            </w:r>
-            <w:r>
-              <w:rPr>
-                <w:rFonts w:cstheme="minorHAnsi"/>
-                <w:b/>
-                <w:sz w:val="24"/>
-                <w:szCs w:val="24"/>
-                <w:lang w:val="en-US"/>
-              </w:rPr>
-              <w:t>-</w:t>
-            </w:r>
-            <w:r>
-              <w:rPr>
-                <w:rFonts w:cstheme="minorHAnsi"/>
-                <w:b/>
-                <w:sz w:val="24"/>
-                <w:szCs w:val="24"/>
-                <w:lang w:val="en-US"/>
-              </w:rPr>
-              <w:t>while</w:t>
-            </w:r>
-            <w:r>
-              <w:rPr>
-                <w:rFonts w:cstheme="minorHAnsi"/>
-                <w:b/>
-                <w:sz w:val="24"/>
-                <w:szCs w:val="24"/>
-                <w:lang w:val="en-US"/>
-              </w:rPr>
-              <w:t>-</w:t>
-            </w:r>
-            <w:r>
-              <w:rPr>
-                <w:rFonts w:cstheme="minorHAnsi"/>
-                <w:b/>
-                <w:sz w:val="24"/>
-                <w:szCs w:val="24"/>
-              </w:rPr>
-              <w:t>цикл</w:t>
-            </w:r>
-            <w:r>
-              <w:rPr>
-                <w:rFonts w:cstheme="minorHAnsi"/>
-                <w:b/>
-                <w:sz w:val="24"/>
-                <w:szCs w:val="24"/>
-                <w:lang w:val="en-US"/>
-              </w:rPr>
-              <w:t>&gt;</w:t>
-            </w:r>
-            <w:r>
-              <w:rPr>
-                <w:rFonts w:cstheme="minorHAnsi"/>
-                <w:sz w:val="24"/>
-                <w:szCs w:val="24"/>
-                <w:lang w:val="en-US"/>
-              </w:rPr>
-              <w:t xml:space="preserve"> ::= </w:t>
-            </w:r>
-            <w:r>
-              <w:rPr>
-                <w:rFonts w:cstheme="minorHAnsi"/>
-                <w:sz w:val="24"/>
-                <w:szCs w:val="24"/>
-                <w:lang w:val="en-US"/>
-              </w:rPr>
-              <w:t>do</w:t>
-            </w:r>
-            <w:r>
-              <w:rPr>
-                <w:rFonts w:cstheme="minorHAnsi"/>
-                <w:sz w:val="24"/>
-                <w:szCs w:val="24"/>
-                <w:lang w:val="en-US"/>
-              </w:rPr>
-              <w:t xml:space="preserve"> &lt;</w:t>
-            </w:r>
-            <w:r>
-              <w:rPr>
-                <w:rFonts w:cstheme="minorHAnsi"/>
-                <w:sz w:val="24"/>
-                <w:szCs w:val="24"/>
-              </w:rPr>
-              <w:t>блок</w:t>
-            </w:r>
-            <w:r>
-              <w:rPr>
-                <w:rFonts w:cstheme="minorHAnsi"/>
-                <w:sz w:val="24"/>
-                <w:szCs w:val="24"/>
-                <w:lang w:val="en-US"/>
-              </w:rPr>
-              <w:t xml:space="preserve">&gt; </w:t>
-            </w:r>
-            <w:r>
-              <w:rPr>
-                <w:rFonts w:cstheme="minorHAnsi"/>
-                <w:sz w:val="24"/>
-                <w:szCs w:val="24"/>
-                <w:lang w:val="en-US"/>
-              </w:rPr>
-              <w:t>while</w:t>
-            </w:r>
-            <w:r>
-              <w:rPr>
-                <w:rFonts w:cstheme="minorHAnsi"/>
-                <w:sz w:val="24"/>
-                <w:szCs w:val="24"/>
-                <w:lang w:val="en-US"/>
-              </w:rPr>
-              <w:t xml:space="preserve"> </w:t>
-            </w:r>
-            <w:r>
-              <w:rPr>
-                <w:rFonts w:cstheme="minorHAnsi"/>
-                <w:b/>
-                <w:sz w:val="24"/>
-                <w:szCs w:val="24"/>
-                <w:lang w:val="en-US"/>
-              </w:rPr>
-              <w:t>"("</w:t>
-            </w:r>
-            <w:r>
-              <w:rPr>
-                <w:rFonts w:cstheme="minorHAnsi"/>
-                <w:sz w:val="24"/>
-                <w:szCs w:val="24"/>
-                <w:lang w:val="en-US"/>
-              </w:rPr>
-              <w:t>&lt;</w:t>
-            </w:r>
-            <w:r>
-              <w:rPr>
-                <w:rFonts w:cstheme="minorHAnsi"/>
-                <w:sz w:val="24"/>
-                <w:szCs w:val="24"/>
-              </w:rPr>
-              <w:t>выражение</w:t>
-            </w:r>
-            <w:r>
-              <w:rPr>
-                <w:rFonts w:cstheme="minorHAnsi"/>
-                <w:sz w:val="24"/>
-                <w:szCs w:val="24"/>
-                <w:lang w:val="en-US"/>
-              </w:rPr>
-              <w:t>&gt;</w:t>
-            </w:r>
-            <w:r>
-              <w:rPr>
-                <w:rFonts w:cstheme="minorHAnsi"/>
-                <w:b/>
-                <w:sz w:val="24"/>
-                <w:szCs w:val="24"/>
-                <w:lang w:val="en-US"/>
-              </w:rPr>
-              <w:t>")"</w:t>
-            </w:r>
-            <w:r>
-              <w:rPr>
-                <w:rFonts w:cstheme="minorHAnsi"/>
-                <w:sz w:val="24"/>
-                <w:szCs w:val="24"/>
-                <w:lang w:val="en-US"/>
-              </w:rPr>
-              <w:t>;</w:t>
-            </w:r>
-          </w:p>
-          <w:p>
-            <w:pPr>
-              <w:rPr>
-                <w:rFonts w:cstheme="minorHAnsi"/>
-                <w:sz w:val="24"/>
-                <w:szCs w:val="24"/>
-              </w:rPr>
-            </w:pPr>
-            <w:r>
-              <w:rPr>
-                <w:rFonts w:cstheme="minorHAnsi"/>
-                <w:b/>
-                <w:sz w:val="24"/>
-                <w:szCs w:val="24"/>
-              </w:rPr>
-              <w:t>&lt;for-цикл&gt;</w:t>
-            </w:r>
-            <w:r>
-              <w:rPr>
-                <w:rFonts w:cstheme="minorHAnsi"/>
-                <w:sz w:val="24"/>
-                <w:szCs w:val="24"/>
-              </w:rPr>
-              <w:t xml:space="preserve"> ::= for</w:t>
-            </w:r>
-            <w:r>
-              <w:rPr>
-                <w:rFonts w:cstheme="minorHAnsi"/>
-                <w:b/>
-                <w:sz w:val="24"/>
-                <w:szCs w:val="24"/>
-              </w:rPr>
-              <w:t>"("</w:t>
-            </w:r>
-            <w:r>
-              <w:rPr>
-                <w:rFonts w:cstheme="minorHAnsi"/>
-                <w:sz w:val="24"/>
-                <w:szCs w:val="24"/>
-              </w:rPr>
-              <w:t>&lt;выражение&gt;; &lt;выражение&gt;; &lt;выражение&gt;</w:t>
-            </w:r>
-            <w:r>
-              <w:rPr>
-                <w:rFonts w:cstheme="minorHAnsi"/>
-                <w:b/>
-                <w:sz w:val="24"/>
-                <w:szCs w:val="24"/>
-              </w:rPr>
-              <w:t>")"</w:t>
-            </w:r>
-            <w:r>
-              <w:rPr>
-                <w:rFonts w:cstheme="minorHAnsi"/>
-                <w:sz w:val="24"/>
-                <w:szCs w:val="24"/>
-              </w:rPr>
-              <w:t xml:space="preserve"> &lt;блок&gt;</w:t>
-            </w:r>
-          </w:p>
-          <w:p>
-            <w:pPr>
-              <w:rPr>
-                <w:rFonts w:cstheme="minorHAnsi"/>
-                <w:sz w:val="24"/>
-                <w:szCs w:val="24"/>
-              </w:rPr>
-            </w:pPr>
-            <w:r>
-              <w:rPr>
-                <w:rFonts w:cstheme="minorHAnsi"/>
-                <w:b/>
-                <w:sz w:val="24"/>
-                <w:szCs w:val="24"/>
-              </w:rPr>
-              <w:t>&lt;ветвление&gt;</w:t>
-            </w:r>
-            <w:r>
-              <w:rPr>
-                <w:rFonts w:cstheme="minorHAnsi"/>
-                <w:sz w:val="24"/>
-                <w:szCs w:val="24"/>
-              </w:rPr>
-              <w:t xml:space="preserve"> ::= if</w:t>
-            </w:r>
-            <w:r>
-              <w:rPr>
-                <w:rFonts w:cstheme="minorHAnsi"/>
-                <w:b/>
-                <w:sz w:val="24"/>
-                <w:szCs w:val="24"/>
-              </w:rPr>
-              <w:t>"("</w:t>
-            </w:r>
-            <w:r>
-              <w:rPr>
-                <w:rFonts w:cstheme="minorHAnsi"/>
-                <w:sz w:val="24"/>
-                <w:szCs w:val="24"/>
-              </w:rPr>
-              <w:t>&lt;выражение&gt;</w:t>
-            </w:r>
-            <w:r>
-              <w:rPr>
-                <w:rFonts w:cstheme="minorHAnsi"/>
-                <w:b/>
-                <w:sz w:val="24"/>
-                <w:szCs w:val="24"/>
-              </w:rPr>
-              <w:t>")"</w:t>
-            </w:r>
-            <w:r>
-              <w:rPr>
-                <w:rFonts w:cstheme="minorHAnsi"/>
-                <w:sz w:val="24"/>
-                <w:szCs w:val="24"/>
-              </w:rPr>
-              <w:t xml:space="preserve"> &lt;блок&gt;[ else &lt;блок&gt;]</w:t>
-            </w:r>
-          </w:p>
-          <w:p>
-            <w:pPr>
-              <w:rPr>
-                <w:rFonts w:cstheme="minorHAnsi"/>
-                <w:sz w:val="24"/>
-                <w:szCs w:val="24"/>
-              </w:rPr>
-            </w:pPr>
-            <w:r>
-              <w:rPr>
-                <w:rFonts w:cstheme="minorHAnsi"/>
-                <w:b/>
-                <w:sz w:val="24"/>
-                <w:szCs w:val="24"/>
-              </w:rPr>
-              <w:t>&lt;литерал&gt;</w:t>
-            </w:r>
-            <w:r>
-              <w:rPr>
-                <w:rFonts w:cstheme="minorHAnsi"/>
-                <w:sz w:val="24"/>
-                <w:szCs w:val="24"/>
-              </w:rPr>
-              <w:t xml:space="preserve"> ::= (</w:t>
-            </w:r>
-            <w:r>
-              <w:rPr>
-                <w:rFonts w:cstheme="minorHAnsi"/>
-                <w:sz w:val="24"/>
-                <w:szCs w:val="24"/>
-              </w:rPr>
-              <w:t>&lt;</w:t>
-            </w:r>
-            <w:r>
-              <w:rPr>
-                <w:rFonts w:cstheme="minorHAnsi"/>
-                <w:sz w:val="24"/>
-                <w:szCs w:val="24"/>
-              </w:rPr>
-              <w:t>логический_литерал</w:t>
-            </w:r>
-            <w:r>
-              <w:rPr>
-                <w:rFonts w:cstheme="minorHAnsi"/>
-                <w:sz w:val="24"/>
-                <w:szCs w:val="24"/>
-              </w:rPr>
-              <w:t>&gt;</w:t>
-            </w:r>
-            <w:r>
-              <w:rPr>
-                <w:rFonts w:cstheme="minorHAnsi"/>
-                <w:sz w:val="24"/>
-                <w:szCs w:val="24"/>
-              </w:rPr>
-              <w:t>|</w:t>
-            </w:r>
-            <w:r>
-              <w:rPr>
-                <w:rFonts w:cstheme="minorHAnsi"/>
-                <w:sz w:val="24"/>
-                <w:szCs w:val="24"/>
-              </w:rPr>
-              <w:t>&lt;целая_константа&gt;|&lt;константа_с_плавающей_точкой&gt;|&lt;символьная_константа&gt;|&lt;строковый_литерал&gt;)</w:t>
-            </w:r>
-          </w:p>
-          <w:p>
-            <w:pPr>
-              <w:rPr>
-                <w:rFonts w:cstheme="minorHAnsi"/>
-                <w:sz w:val="24"/>
-                <w:szCs w:val="24"/>
-              </w:rPr>
-            </w:pPr>
-            <w:r>
-              <w:rPr>
-                <w:rFonts w:cstheme="minorHAnsi"/>
-                <w:b/>
-                <w:sz w:val="24"/>
-                <w:szCs w:val="24"/>
-              </w:rPr>
-              <w:t>&lt;логический_литерал&gt;</w:t>
-            </w:r>
-            <w:r>
-              <w:rPr>
-                <w:rFonts w:cstheme="minorHAnsi"/>
-                <w:sz w:val="24"/>
-                <w:szCs w:val="24"/>
-              </w:rPr>
-              <w:t xml:space="preserve"> ::= (true|false)</w:t>
-            </w:r>
-          </w:p>
-          <w:p>
-            <w:pPr>
-              <w:rPr>
-                <w:rFonts w:cstheme="minorHAnsi"/>
-                <w:sz w:val="24"/>
-                <w:szCs w:val="24"/>
-              </w:rPr>
-            </w:pPr>
-            <w:r>
-              <w:rPr>
-                <w:rFonts w:cstheme="minorHAnsi"/>
-                <w:b/>
-                <w:sz w:val="24"/>
-                <w:szCs w:val="24"/>
-              </w:rPr>
-              <w:t>&lt;константа_с_плавающей_точкой&gt;</w:t>
-            </w:r>
-            <w:r>
-              <w:rPr>
-                <w:rFonts w:cstheme="minorHAnsi"/>
-                <w:sz w:val="24"/>
-                <w:szCs w:val="24"/>
-              </w:rPr>
-              <w:t xml:space="preserve"> ::= </w:t>
-            </w:r>
-            <w:r>
-              <w:rPr>
-                <w:rFonts w:cstheme="minorHAnsi"/>
-                <w:sz w:val="24"/>
-                <w:szCs w:val="24"/>
-              </w:rPr>
-              <w:t>[&lt;десятичная_целая_константа&gt;].[цифра{&lt;цифра&gt;}][(e|E)&lt;десятичная_целая_константа&gt;]</w:t>
-            </w:r>
-          </w:p>
-          <w:p>
-            <w:pPr>
-              <w:rPr>
-                <w:rFonts w:cstheme="minorHAnsi"/>
-                <w:sz w:val="24"/>
-                <w:szCs w:val="24"/>
-              </w:rPr>
-            </w:pPr>
-            <w:r>
-              <w:rPr>
-                <w:rFonts w:cstheme="minorHAnsi"/>
-                <w:b/>
-                <w:sz w:val="24"/>
-                <w:szCs w:val="24"/>
-              </w:rPr>
-              <w:t>&lt;целая_константа&gt;</w:t>
-            </w:r>
-            <w:r>
-              <w:rPr>
-                <w:rFonts w:cstheme="minorHAnsi"/>
-                <w:sz w:val="24"/>
-                <w:szCs w:val="24"/>
-              </w:rPr>
-              <w:t xml:space="preserve"> ::= (&lt;десятичная_целая_константа&gt;|&lt;восьмеричная_целая_константа&gt;|&lt;шестнадцатеричная_целая_константа&gt;)</w:t>
-            </w:r>
-          </w:p>
-          <w:p>
-            <w:pPr>
-              <w:rPr>
-                <w:rFonts w:cstheme="minorHAnsi"/>
-                <w:sz w:val="24"/>
-                <w:szCs w:val="24"/>
-              </w:rPr>
-            </w:pPr>
-            <w:r>
-              <w:rPr>
-                <w:rFonts w:cstheme="minorHAnsi"/>
-                <w:b/>
-                <w:sz w:val="24"/>
-                <w:szCs w:val="24"/>
-              </w:rPr>
-              <w:t>&lt;десятичная_целая_константа&gt;</w:t>
-            </w:r>
-            <w:r>
-              <w:rPr>
-                <w:rFonts w:cstheme="minorHAnsi"/>
-                <w:sz w:val="24"/>
-                <w:szCs w:val="24"/>
-              </w:rPr>
-              <w:t xml:space="preserve"> ::= [(+|-)]цифра{&lt;цифра&gt;}</w:t>
-            </w:r>
-          </w:p>
-          <w:p>
-            <w:pPr>
-              <w:rPr>
-                <w:rFonts w:cstheme="minorHAnsi"/>
-                <w:sz w:val="24"/>
-                <w:szCs w:val="24"/>
-              </w:rPr>
-            </w:pPr>
-            <w:r>
-              <w:rPr>
-                <w:rFonts w:cstheme="minorHAnsi"/>
-                <w:b/>
-                <w:sz w:val="24"/>
-                <w:szCs w:val="24"/>
-              </w:rPr>
-              <w:t>&lt;восьмеричная_целая_константа&gt;</w:t>
-            </w:r>
-            <w:r>
-              <w:rPr>
-                <w:rFonts w:cstheme="minorHAnsi"/>
-                <w:sz w:val="24"/>
-                <w:szCs w:val="24"/>
-              </w:rPr>
-              <w:t xml:space="preserve"> ::= </w:t>
-            </w:r>
-            <w:r>
-              <w:rPr>
-                <w:rFonts w:cstheme="minorHAnsi"/>
-                <w:sz w:val="24"/>
-                <w:szCs w:val="24"/>
-              </w:rPr>
-              <w:t>[(+|-)]</w:t>
-            </w:r>
-            <w:r>
-              <w:rPr>
-                <w:rFonts w:cstheme="minorHAnsi"/>
-                <w:sz w:val="24"/>
-                <w:szCs w:val="24"/>
-              </w:rPr>
-              <w:t>0{(0|…|7)}</w:t>
-            </w:r>
-          </w:p>
-          <w:p>
-            <w:pPr>
-              <w:rPr>
-                <w:rFonts w:cstheme="minorHAnsi"/>
-                <w:sz w:val="24"/>
-                <w:szCs w:val="24"/>
-              </w:rPr>
-            </w:pPr>
-            <w:r>
-              <w:rPr>
-                <w:rFonts w:cstheme="minorHAnsi"/>
-                <w:b/>
-                <w:sz w:val="24"/>
-                <w:szCs w:val="24"/>
-              </w:rPr>
-              <w:t>&lt;шестнадцатеричная_целая_константа&gt;</w:t>
-            </w:r>
-            <w:r>
-              <w:rPr>
-                <w:rFonts w:cstheme="minorHAnsi"/>
-                <w:sz w:val="24"/>
-                <w:szCs w:val="24"/>
-              </w:rPr>
-              <w:t xml:space="preserve"> ::= </w:t>
-            </w:r>
-            <w:r>
-              <w:rPr>
-                <w:rFonts w:cstheme="minorHAnsi"/>
-                <w:sz w:val="24"/>
-                <w:szCs w:val="24"/>
-              </w:rPr>
-              <w:t>[(+|-)]</w:t>
-            </w:r>
-            <w:r>
-              <w:rPr>
-                <w:rFonts w:cstheme="minorHAnsi"/>
-                <w:sz w:val="24"/>
-                <w:szCs w:val="24"/>
-              </w:rPr>
-              <w:t>0x(0|…|9|a|…|f|A|…F){(0|…|9|a|…|f|A|…F)}</w:t>
-            </w:r>
-          </w:p>
-          <w:p>
-            <w:pPr>
-              <w:rPr>
-                <w:rFonts w:cstheme="minorHAnsi"/>
-                <w:sz w:val="24"/>
-                <w:szCs w:val="24"/>
-              </w:rPr>
-            </w:pPr>
-            <w:r>
-              <w:rPr>
-                <w:rFonts w:cstheme="minorHAnsi"/>
-                <w:b/>
-                <w:sz w:val="24"/>
-                <w:szCs w:val="24"/>
-              </w:rPr>
-              <w:t>&lt;цифра&gt;</w:t>
-            </w:r>
-            <w:r>
-              <w:rPr>
-                <w:rFonts w:cstheme="minorHAnsi"/>
-                <w:sz w:val="24"/>
-                <w:szCs w:val="24"/>
-              </w:rPr>
-              <w:t xml:space="preserve"> ::= (0|…|9)</w:t>
-            </w:r>
-          </w:p>
-          <w:p>
-            <w:pPr>
-              <w:rPr>
-                <w:rFonts w:cstheme="minorHAnsi"/>
-                <w:sz w:val="24"/>
-                <w:szCs w:val="24"/>
-              </w:rPr>
-            </w:pPr>
-            <w:r>
-              <w:rPr>
-                <w:rFonts w:cstheme="minorHAnsi"/>
-                <w:b/>
-                <w:sz w:val="24"/>
-                <w:szCs w:val="24"/>
-              </w:rPr>
-              <w:t>&lt;символьная_константа&gt;</w:t>
-            </w:r>
-            <w:r>
-              <w:rPr>
-                <w:rFonts w:cstheme="minorHAnsi"/>
-                <w:sz w:val="24"/>
-                <w:szCs w:val="24"/>
-              </w:rPr>
-              <w:t xml:space="preserve"> ::= </w:t>
-            </w:r>
-            <w:r>
-              <w:rPr>
-                <w:rFonts w:cstheme="minorHAnsi"/>
-                <w:sz w:val="24"/>
-                <w:szCs w:val="24"/>
-              </w:rPr>
-              <w:t>'(?|\('|"""|n|t))'</w:t>
-            </w:r>
-          </w:p>
-          <w:p>
-            <w:pPr>
-              <w:rPr>
-                <w:rFonts w:cstheme="minorHAnsi"/>
-                <w:sz w:val="24"/>
-                <w:szCs w:val="24"/>
-              </w:rPr>
-            </w:pPr>
-            <w:r>
-              <w:rPr>
-                <w:rFonts w:cstheme="minorHAnsi"/>
-                <w:b/>
-                <w:sz w:val="24"/>
-                <w:szCs w:val="24"/>
-              </w:rPr>
-              <w:t>&lt;буква&gt;</w:t>
-            </w:r>
-            <w:r>
-              <w:rPr>
-                <w:rFonts w:cstheme="minorHAnsi"/>
-                <w:sz w:val="24"/>
-                <w:szCs w:val="24"/>
-              </w:rPr>
-              <w:t xml:space="preserve"> ::= </w:t>
-            </w:r>
-            <w:r>
-              <w:rPr>
-                <w:rFonts w:cstheme="minorHAnsi"/>
-                <w:sz w:val="24"/>
-                <w:szCs w:val="24"/>
-              </w:rPr>
-              <w:t>(a|…|z|A|</w:t>
-            </w:r>
-            <w:r>
-              <w:rPr>
-                <w:rFonts w:cstheme="minorHAnsi"/>
-                <w:sz w:val="24"/>
-                <w:szCs w:val="24"/>
-              </w:rPr>
-              <w:t>…|Z)</w:t>
-            </w:r>
-          </w:p>
-          <w:p>
-            <w:pPr>
-              <w:rPr>
-                <w:rFonts w:cstheme="minorHAnsi"/>
-                <w:sz w:val="24"/>
-                <w:szCs w:val="24"/>
-              </w:rPr>
-            </w:pPr>
-            <w:r>
-              <w:rPr>
-                <w:rFonts w:cstheme="minorHAnsi"/>
-                <w:b/>
-                <w:sz w:val="24"/>
-                <w:szCs w:val="24"/>
-              </w:rPr>
               <w:t>&lt;строковый_литерал&gt;</w:t>
             </w:r>
             <w:r>
@@ -3453,49 +2795,7 @@
                 <w:sz w:val="24"/>
                 <w:szCs w:val="24"/>
               </w:rPr>
-              <w:t xml:space="preserve"> ::= </w:t>
-            </w:r>
-            <w:r>
-              <w:rPr>
-                <w:rFonts w:cstheme="minorHAnsi"/>
-                <w:b/>
-                <w:sz w:val="24"/>
-                <w:szCs w:val="24"/>
-              </w:rPr>
-              <w:t>"""</w:t>
-            </w:r>
-            <w:r>
-              <w:rPr>
-                <w:rFonts w:cstheme="minorHAnsi"/>
-                <w:sz w:val="24"/>
-                <w:szCs w:val="24"/>
-              </w:rPr>
-              <w:t>{</w:t>
-            </w:r>
-            <w:r>
-              <w:rPr>
-                <w:rFonts w:cstheme="minorHAnsi"/>
-                <w:sz w:val="24"/>
-                <w:szCs w:val="24"/>
-              </w:rPr>
-              <w:t>(?|\('|"""|n|t))</w:t>
-            </w:r>
-            <w:r>
-              <w:rPr>
-                <w:rFonts w:cstheme="minorHAnsi"/>
-                <w:sz w:val="24"/>
-                <w:szCs w:val="24"/>
-              </w:rPr>
-              <w:t>}</w:t>
-            </w:r>
-            <w:r>
-              <w:rPr>
-                <w:rFonts w:cstheme="minorHAnsi"/>
-                <w:b/>
-                <w:sz w:val="24"/>
-                <w:szCs w:val="24"/>
-              </w:rPr>
-              <w:t>"""</w:t>
+              <w:t xml:space="preserve"> ::= """{(?|\('|"""|n|t))}"""</w:t>
             </w:r>
           </w:p>
         </w:tc>
@@ -3991,15 +3291,7 @@
           <w:rFonts w:cstheme="minorHAnsi"/>
           <w:sz w:val="28"/>
         </w:rPr>
-        <w:t xml:space="preserve">), булевый </w:t>
-      </w:r>
-      <w:r>
-        <w:rPr>
-          <w:rFonts w:cstheme="minorHAnsi"/>
-          <w:sz w:val="28"/>
-        </w:rPr>
-        <w:lastRenderedPageBreak/>
-        <w:t>(</w:t>
+        <w:t>), булевый (</w:t>
       </w:r>
       <w:r>
         <w:rPr>
@@ -4237,6 +3529,7 @@
                 <w:szCs w:val="24"/>
                 <w:lang w:val="en-US"/>
               </w:rPr>
+              <w:lastRenderedPageBreak/>
               <w:t>bool yes = true;</w:t>
             </w:r>
           </w:p>
@@ -4278,6 +3571,7 @@
           <w:rFonts w:cstheme="minorHAnsi"/>
           <w:sz w:val="28"/>
         </w:rPr>
+        <w:lastRenderedPageBreak/>
         <w:t>Примеры представления констант:</w:t>
       </w:r>
     </w:p>
@@ -6121,7 +5415,6 @@
                 <w:sz w:val="24"/>
                 <w:szCs w:val="24"/>
               </w:rPr>
-              <w:lastRenderedPageBreak/>
               <w:t>=</w:t>
             </w:r>
           </w:p>
@@ -6568,6 +5861,7 @@
           <w:rFonts w:cstheme="minorHAnsi"/>
           <w:sz w:val="28"/>
         </w:rPr>
+        <w:lastRenderedPageBreak/>
         <w:t>В каждом блоке расположены операторы с одинаковым приоритетом. Операторы в блоке, расположенном выше, имеют более высокий приоритет.</w:t>
       </w:r>
     </w:p>
@@ -7431,7 +6725,6 @@
                 <w:szCs w:val="24"/>
                 <w:lang w:val="en-US"/>
               </w:rPr>
-              <w:lastRenderedPageBreak/>
               <w:t xml:space="preserve">    return 0;</w:t>
             </w:r>
           </w:p>
@@ -7473,7 +6766,6 @@
           <w:b/>
           <w:sz w:val="28"/>
         </w:rPr>
-        <w:lastRenderedPageBreak/>
         <w:t>5. Операторы управления</w:t>
       </w:r>
     </w:p>
@@ -7490,6 +6782,7 @@
           <w:rFonts w:cstheme="minorHAnsi"/>
           <w:sz w:val="28"/>
         </w:rPr>
+        <w:lastRenderedPageBreak/>
         <w:t xml:space="preserve">Для организации управления применяется оператор </w:t>
       </w:r>
       <w:r>
@@ -8721,7 +8014,6 @@
                 <w:szCs w:val="24"/>
                 <w:lang w:val="en-US"/>
               </w:rPr>
-              <w:lastRenderedPageBreak/>
               <w:t>for (n = 10; n &gt; 0; n--) {</w:t>
             </w:r>
           </w:p>
@@ -9185,6 +8477,14 @@
           <w:sz w:val="28"/>
           <w:szCs w:val="28"/>
         </w:rPr>
+        <w:t xml:space="preserve"> и переменных</w:t>
+      </w:r>
+      <w:r>
+        <w:rPr>
+          <w:rFonts w:cstheme="minorHAnsi"/>
+          <w:sz w:val="28"/>
+          <w:szCs w:val="28"/>
+        </w:rPr>
         <w:t>, функций</w:t>
       </w:r>
       <w:r>
@@ -9193,111 +8493,23 @@
           <w:sz w:val="28"/>
           <w:szCs w:val="28"/>
         </w:rPr>
-        <w:t xml:space="preserve">, а также </w:t>
-      </w:r>
-      <w:r>
-        <w:rPr>
-          <w:rFonts w:cstheme="minorHAnsi"/>
-          <w:sz w:val="28"/>
-          <w:szCs w:val="28"/>
-        </w:rPr>
-        <w:t>основную</w:t>
-      </w:r>
-      <w:r>
-        <w:rPr>
-          <w:rFonts w:cstheme="minorHAnsi"/>
-          <w:sz w:val="28"/>
-          <w:szCs w:val="28"/>
-        </w:rPr>
-        <w:t xml:space="preserve"> функцию </w:t>
-      </w:r>
-      <w:r>
-        <w:rPr>
-          <w:rFonts w:cstheme="minorHAnsi"/>
-          <w:i/>
-          <w:sz w:val="28"/>
-          <w:szCs w:val="28"/>
-          <w:lang w:val="en-US"/>
-        </w:rPr>
-        <w:t>int</w:t>
-      </w:r>
-      <w:r>
-        <w:rPr>
-          <w:rFonts w:cstheme="minorHAnsi"/>
-          <w:i/>
-          <w:sz w:val="28"/>
-          <w:szCs w:val="28"/>
-        </w:rPr>
-        <w:t xml:space="preserve"> </w:t>
-      </w:r>
-      <w:r>
-        <w:rPr>
-          <w:rFonts w:cstheme="minorHAnsi"/>
-          <w:i/>
-          <w:sz w:val="28"/>
-          <w:szCs w:val="28"/>
-          <w:lang w:val="en-US"/>
-        </w:rPr>
-        <w:t>main</w:t>
-      </w:r>
-      <w:r>
-        <w:rPr>
-          <w:rFonts w:cstheme="minorHAnsi"/>
-          <w:i/>
-          <w:sz w:val="28"/>
-          <w:szCs w:val="28"/>
-        </w:rPr>
-        <w:t>()</w:t>
-      </w:r>
-      <w:r>
-        <w:rPr>
-          <w:rFonts w:cstheme="minorHAnsi"/>
-          <w:sz w:val="28"/>
-          <w:szCs w:val="28"/>
-        </w:rPr>
-        <w:t xml:space="preserve"> (</w:t>
-      </w:r>
-      <w:r>
-        <w:rPr>
-          <w:rFonts w:cstheme="minorHAnsi"/>
-          <w:sz w:val="28"/>
-          <w:szCs w:val="28"/>
-        </w:rPr>
-        <w:t xml:space="preserve">тип </w:t>
-      </w:r>
-      <w:r>
-        <w:rPr>
-          <w:rFonts w:cstheme="minorHAnsi"/>
-          <w:sz w:val="28"/>
-          <w:szCs w:val="28"/>
-        </w:rPr>
-        <w:t xml:space="preserve">возвращаемого значения только </w:t>
-      </w:r>
-      <w:r>
-        <w:rPr>
-          <w:rFonts w:cstheme="minorHAnsi"/>
-          <w:i/>
-          <w:sz w:val="28"/>
-          <w:szCs w:val="28"/>
-          <w:lang w:val="en-US"/>
-        </w:rPr>
-        <w:t>int</w:t>
-      </w:r>
-      <w:r>
-        <w:rPr>
-          <w:rFonts w:cstheme="minorHAnsi"/>
-          <w:sz w:val="28"/>
-          <w:szCs w:val="28"/>
-        </w:rPr>
-        <w:t>)</w:t>
-      </w:r>
-      <w:r>
-        <w:rPr>
-          <w:rFonts w:cstheme="minorHAnsi"/>
-          <w:sz w:val="28"/>
-          <w:szCs w:val="28"/>
-        </w:rPr>
-        <w:t>, с которой и начинается выполнение программы.</w:t>
+        <w:t>,</w:t>
+      </w:r>
+      <w:r>
+        <w:rPr>
+          <w:rFonts w:cstheme="minorHAnsi"/>
+          <w:sz w:val="28"/>
+          <w:szCs w:val="28"/>
+        </w:rPr>
+        <w:t xml:space="preserve"> а также реализаций методов классов</w:t>
+      </w:r>
+      <w:r>
+        <w:rPr>
+          <w:rFonts w:cstheme="minorHAnsi"/>
+          <w:sz w:val="28"/>
+          <w:szCs w:val="28"/>
+        </w:rPr>
+        <w:t>.</w:t>
       </w:r>
       <w:r>
         <w:rPr>
@@ -9369,7 +8581,15 @@
           <w:sz w:val="28"/>
           <w:szCs w:val="28"/>
         </w:rPr>
-        <w:t>, в том числе конструкторов и деструкторов</w:t>
+        <w:t>, а также</w:t>
+      </w:r>
+      <w:r>
+        <w:rPr>
+          <w:rFonts w:cstheme="minorHAnsi"/>
+          <w:sz w:val="28"/>
+          <w:szCs w:val="28"/>
+        </w:rPr>
+        <w:t xml:space="preserve"> конструкторов и деструкторов</w:t>
       </w:r>
       <w:r>
         <w:rPr>
@@ -9401,7 +8621,7 @@
           <w:sz w:val="28"/>
           <w:szCs w:val="28"/>
         </w:rPr>
-        <w:t xml:space="preserve"> и</w:t>
+        <w:t>,</w:t>
       </w:r>
       <w:r>
         <w:rPr>
@@ -9425,7 +8645,23 @@
           <w:sz w:val="28"/>
           <w:szCs w:val="28"/>
         </w:rPr>
-        <w:t xml:space="preserve"> переменных.</w:t>
+        <w:t xml:space="preserve"> переменных</w:t>
+      </w:r>
+      <w:r>
+        <w:rPr>
+          <w:rFonts w:cstheme="minorHAnsi"/>
+          <w:sz w:val="28"/>
+          <w:szCs w:val="28"/>
+        </w:rPr>
+        <w:t>, циклов и ветвлений</w:t>
+      </w:r>
+      <w:r>
+        <w:rPr>
+          <w:rFonts w:cstheme="minorHAnsi"/>
+          <w:sz w:val="28"/>
+          <w:szCs w:val="28"/>
+        </w:rPr>
+        <w:t>.</w:t>
       </w:r>
     </w:p>
     <w:sectPr>
@@ -9485,7 +8721,7 @@
             <w:rPr>
               <w:noProof/>
             </w:rPr>
-            <w:t>2</w:t>
+            <w:t>7</w:t>
           </w:r>
         </w:fldSimple>
       </w:p>

</xml_diff>